<commit_message>
finished documents for sprint 1
</commit_message>
<xml_diff>
--- a/docs/Sprint 1/Testplan.docx
+++ b/docs/Sprint 1/Testplan.docx
@@ -14,7 +14,6 @@
           <w:lang w:val="en-US"/>
         </w:rPr>
       </w:pPr>
-      <w:proofErr w:type="spellStart"/>
       <w:r>
         <w:rPr>
           <w:b/>
@@ -23,18 +22,7 @@
           <w:szCs w:val="48"/>
           <w:lang w:val="en-US"/>
         </w:rPr>
-        <w:t>Sjabloon</w:t>
-      </w:r>
-      <w:proofErr w:type="spellEnd"/>
-      <w:r>
-        <w:rPr>
-          <w:b/>
-          <w:bCs/>
-          <w:sz w:val="48"/>
-          <w:szCs w:val="48"/>
-          <w:lang w:val="en-US"/>
-        </w:rPr>
-        <w:t xml:space="preserve"> 4</w:t>
+        <w:t>Sjabloon 4</w:t>
       </w:r>
       <w:r>
         <w:rPr>
@@ -56,7 +44,6 @@
           <w:lang w:val="en-US"/>
         </w:rPr>
       </w:pPr>
-      <w:proofErr w:type="spellStart"/>
       <w:r>
         <w:rPr>
           <w:sz w:val="48"/>
@@ -73,7 +60,6 @@
         </w:rPr>
         <w:t>tplan</w:t>
       </w:r>
-      <w:proofErr w:type="spellEnd"/>
       <w:r>
         <w:rPr>
           <w:sz w:val="48"/>
@@ -305,6 +291,9 @@
                             <w:r>
                               <w:t xml:space="preserve">Datum: </w:t>
                             </w:r>
+                            <w:r>
+                              <w:t>15/09/2025</w:t>
+                            </w:r>
                           </w:p>
                           <w:p>
                             <w:pPr>
@@ -312,6 +301,9 @@
                             </w:pPr>
                             <w:r>
                               <w:t xml:space="preserve">Versie: </w:t>
+                            </w:r>
+                            <w:r>
+                              <w:t>1</w:t>
                             </w:r>
                           </w:p>
                         </w:txbxContent>
@@ -366,6 +358,9 @@
                       <w:r>
                         <w:t xml:space="preserve">Datum: </w:t>
                       </w:r>
+                      <w:r>
+                        <w:t>15/09/2025</w:t>
+                      </w:r>
                     </w:p>
                     <w:p>
                       <w:pPr>
@@ -373,6 +368,9 @@
                       </w:pPr>
                       <w:r>
                         <w:t xml:space="preserve">Versie: </w:t>
+                      </w:r>
+                      <w:r>
+                        <w:t>1</w:t>
                       </w:r>
                     </w:p>
                   </w:txbxContent>
@@ -420,7 +418,7 @@
       <w:sdtContent>
         <w:p>
           <w:pPr>
-            <w:pStyle w:val="TOCHeading"/>
+            <w:pStyle w:val="Kopvaninhoudsopgave"/>
           </w:pPr>
           <w:r>
             <w:t>Inhoud</w:t>
@@ -428,7 +426,7 @@
         </w:p>
         <w:p>
           <w:pPr>
-            <w:pStyle w:val="TOC1"/>
+            <w:pStyle w:val="Inhopg1"/>
             <w:tabs>
               <w:tab w:val="right" w:leader="dot" w:pos="9062"/>
             </w:tabs>
@@ -511,7 +509,7 @@
         </w:p>
         <w:p>
           <w:pPr>
-            <w:pStyle w:val="TOC1"/>
+            <w:pStyle w:val="Inhopg1"/>
             <w:tabs>
               <w:tab w:val="right" w:leader="dot" w:pos="9062"/>
             </w:tabs>
@@ -585,7 +583,7 @@
         </w:p>
         <w:p>
           <w:pPr>
-            <w:pStyle w:val="TOC1"/>
+            <w:pStyle w:val="Inhopg1"/>
             <w:tabs>
               <w:tab w:val="right" w:leader="dot" w:pos="9062"/>
             </w:tabs>
@@ -659,7 +657,7 @@
         </w:p>
         <w:p>
           <w:pPr>
-            <w:pStyle w:val="TOC1"/>
+            <w:pStyle w:val="Inhopg1"/>
             <w:tabs>
               <w:tab w:val="right" w:leader="dot" w:pos="9062"/>
             </w:tabs>
@@ -733,7 +731,7 @@
         </w:p>
         <w:p>
           <w:pPr>
-            <w:pStyle w:val="TOC1"/>
+            <w:pStyle w:val="Inhopg1"/>
             <w:tabs>
               <w:tab w:val="right" w:leader="dot" w:pos="9062"/>
             </w:tabs>
@@ -807,7 +805,7 @@
         </w:p>
         <w:p>
           <w:pPr>
-            <w:pStyle w:val="TOC1"/>
+            <w:pStyle w:val="Inhopg1"/>
             <w:tabs>
               <w:tab w:val="right" w:leader="dot" w:pos="9062"/>
             </w:tabs>
@@ -881,7 +879,7 @@
         </w:p>
         <w:p>
           <w:pPr>
-            <w:pStyle w:val="TOC1"/>
+            <w:pStyle w:val="Inhopg1"/>
             <w:tabs>
               <w:tab w:val="right" w:leader="dot" w:pos="9062"/>
             </w:tabs>
@@ -979,22 +977,22 @@
     </w:p>
     <w:p>
       <w:pPr>
-        <w:pStyle w:val="Heading1"/>
+        <w:pStyle w:val="Kop1"/>
         <w:rPr>
-          <w:rStyle w:val="Heading1Char"/>
+          <w:rStyle w:val="Kop1Char"/>
         </w:rPr>
       </w:pPr>
       <w:bookmarkStart w:id="0" w:name="_Toc183092583"/>
       <w:r>
         <w:rPr>
-          <w:rStyle w:val="Heading1Char"/>
+          <w:rStyle w:val="Kop1Char"/>
         </w:rPr>
         <w:lastRenderedPageBreak/>
         <w:t xml:space="preserve">1. </w:t>
       </w:r>
       <w:r>
         <w:rPr>
-          <w:rStyle w:val="Heading1Char"/>
+          <w:rStyle w:val="Kop1Char"/>
         </w:rPr>
         <w:t>Inleiding</w:t>
       </w:r>
@@ -1011,13 +1009,8 @@
         <w:t xml:space="preserve">, </w:t>
       </w:r>
       <w:r>
-        <w:t xml:space="preserve">product </w:t>
-      </w:r>
-      <w:proofErr w:type="spellStart"/>
-      <w:r>
-        <w:t>owners</w:t>
-      </w:r>
-      <w:proofErr w:type="spellEnd"/>
+        <w:t>product owners</w:t>
+      </w:r>
       <w:r>
         <w:t xml:space="preserve"> en projectbegeleiders.</w:t>
       </w:r>
@@ -1047,7 +1040,7 @@
     </w:p>
     <w:p>
       <w:pPr>
-        <w:pStyle w:val="Heading1"/>
+        <w:pStyle w:val="Kop1"/>
       </w:pPr>
       <w:bookmarkStart w:id="1" w:name="_Toc183092584"/>
       <w:r>
@@ -1234,7 +1227,7 @@
     </w:p>
     <w:p>
       <w:pPr>
-        <w:pStyle w:val="Heading1"/>
+        <w:pStyle w:val="Kop1"/>
       </w:pPr>
       <w:bookmarkStart w:id="2" w:name="_Toc183092585"/>
       <w:r>
@@ -1250,7 +1243,7 @@
     </w:p>
     <w:p>
       <w:pPr>
-        <w:pStyle w:val="ListParagraph"/>
+        <w:pStyle w:val="Lijstalinea"/>
         <w:numPr>
           <w:ilvl w:val="0"/>
           <w:numId w:val="18"/>
@@ -1262,7 +1255,7 @@
     </w:p>
     <w:p>
       <w:pPr>
-        <w:pStyle w:val="ListParagraph"/>
+        <w:pStyle w:val="Lijstalinea"/>
         <w:numPr>
           <w:ilvl w:val="0"/>
           <w:numId w:val="18"/>
@@ -1279,7 +1272,7 @@
     </w:p>
     <w:p>
       <w:pPr>
-        <w:pStyle w:val="ListParagraph"/>
+        <w:pStyle w:val="Lijstalinea"/>
         <w:numPr>
           <w:ilvl w:val="0"/>
           <w:numId w:val="18"/>
@@ -1291,7 +1284,7 @@
     </w:p>
     <w:p>
       <w:pPr>
-        <w:pStyle w:val="ListParagraph"/>
+        <w:pStyle w:val="Lijstalinea"/>
         <w:numPr>
           <w:ilvl w:val="0"/>
           <w:numId w:val="18"/>
@@ -1316,7 +1309,7 @@
     </w:p>
     <w:p>
       <w:pPr>
-        <w:pStyle w:val="Heading1"/>
+        <w:pStyle w:val="Kop1"/>
       </w:pPr>
       <w:bookmarkStart w:id="3" w:name="_Toc183092586"/>
       <w:r>
@@ -1332,7 +1325,7 @@
     </w:p>
     <w:p>
       <w:pPr>
-        <w:pStyle w:val="ListParagraph"/>
+        <w:pStyle w:val="Lijstalinea"/>
         <w:numPr>
           <w:ilvl w:val="0"/>
           <w:numId w:val="18"/>
@@ -1349,22 +1342,14 @@
     </w:p>
     <w:p>
       <w:pPr>
-        <w:pStyle w:val="ListParagraph"/>
+        <w:pStyle w:val="Lijstalinea"/>
         <w:numPr>
           <w:ilvl w:val="0"/>
           <w:numId w:val="18"/>
         </w:numPr>
       </w:pPr>
       <w:r>
-        <w:t xml:space="preserve">Geen test tools, een </w:t>
-      </w:r>
-      <w:proofErr w:type="spellStart"/>
-      <w:r>
-        <w:t>build</w:t>
-      </w:r>
-      <w:proofErr w:type="spellEnd"/>
-      <w:r>
-        <w:t xml:space="preserve"> van de app wordt aan de testers gegeven</w:t>
+        <w:t>Geen test tools, een build van de app wordt aan de testers gegeven</w:t>
       </w:r>
       <w:r>
         <w:br w:type="page"/>
@@ -1372,7 +1357,7 @@
     </w:p>
     <w:p>
       <w:pPr>
-        <w:pStyle w:val="Heading1"/>
+        <w:pStyle w:val="Kop1"/>
       </w:pPr>
       <w:bookmarkStart w:id="4" w:name="_Toc183092587"/>
       <w:r>
@@ -1402,55 +1387,7 @@
           <w:i/>
           <w:iCs/>
         </w:rPr>
-        <w:t xml:space="preserve">Gaming laptop van een </w:t>
-      </w:r>
-      <w:proofErr w:type="spellStart"/>
-      <w:r>
-        <w:rPr>
-          <w:i/>
-          <w:iCs/>
-        </w:rPr>
-        <w:t>gtx</w:t>
-      </w:r>
-      <w:proofErr w:type="spellEnd"/>
-      <w:r>
-        <w:rPr>
-          <w:i/>
-          <w:iCs/>
-        </w:rPr>
-        <w:t xml:space="preserve"> 1080 tot </w:t>
-      </w:r>
-      <w:proofErr w:type="spellStart"/>
-      <w:r>
-        <w:rPr>
-          <w:i/>
-          <w:iCs/>
-        </w:rPr>
-        <w:t>rtx</w:t>
-      </w:r>
-      <w:proofErr w:type="spellEnd"/>
-      <w:r>
-        <w:rPr>
-          <w:i/>
-          <w:iCs/>
-        </w:rPr>
-        <w:t xml:space="preserve"> 3080, 8-32gb aan ram, geen specifieke </w:t>
-      </w:r>
-      <w:proofErr w:type="spellStart"/>
-      <w:r>
-        <w:rPr>
-          <w:i/>
-          <w:iCs/>
-        </w:rPr>
-        <w:t>cpu</w:t>
-      </w:r>
-      <w:proofErr w:type="spellEnd"/>
-      <w:r>
-        <w:rPr>
-          <w:i/>
-          <w:iCs/>
-        </w:rPr>
-        <w:t xml:space="preserve"> doelwit</w:t>
+        <w:t>Gaming laptop van een gtx 1080 tot rtx 3080, 8-32gb aan ram, geen specifieke cpu doelwit</w:t>
       </w:r>
     </w:p>
     <w:p/>
@@ -1471,29 +1408,19 @@
     </w:p>
     <w:p>
       <w:pPr>
-        <w:pStyle w:val="ListParagraph"/>
+        <w:pStyle w:val="Lijstalinea"/>
         <w:numPr>
           <w:ilvl w:val="0"/>
           <w:numId w:val="18"/>
         </w:numPr>
       </w:pPr>
-      <w:proofErr w:type="spellStart"/>
-      <w:r>
-        <w:t>Unity</w:t>
-      </w:r>
-      <w:proofErr w:type="spellEnd"/>
-      <w:r>
-        <w:t xml:space="preserve"> </w:t>
-      </w:r>
-      <w:proofErr w:type="spellStart"/>
-      <w:r>
-        <w:t>build</w:t>
-      </w:r>
-      <w:proofErr w:type="spellEnd"/>
+      <w:r>
+        <w:t>Unity build</w:t>
+      </w:r>
     </w:p>
     <w:p>
       <w:pPr>
-        <w:pStyle w:val="ListParagraph"/>
+        <w:pStyle w:val="Lijstalinea"/>
         <w:numPr>
           <w:ilvl w:val="0"/>
           <w:numId w:val="18"/>
@@ -1505,19 +1432,14 @@
     </w:p>
     <w:p>
       <w:pPr>
-        <w:pStyle w:val="ListParagraph"/>
+        <w:pStyle w:val="Lijstalinea"/>
         <w:numPr>
           <w:ilvl w:val="0"/>
           <w:numId w:val="18"/>
         </w:numPr>
       </w:pPr>
-      <w:proofErr w:type="spellStart"/>
-      <w:r>
-        <w:t>SpacetimeDB</w:t>
-      </w:r>
-      <w:proofErr w:type="spellEnd"/>
-      <w:r>
-        <w:t xml:space="preserve"> (voor database)</w:t>
+      <w:r>
+        <w:t>SpacetimeDB (voor database)</w:t>
       </w:r>
     </w:p>
     <w:p>
@@ -1531,7 +1453,7 @@
     </w:p>
     <w:p>
       <w:pPr>
-        <w:pStyle w:val="ListParagraph"/>
+        <w:pStyle w:val="Lijstalinea"/>
         <w:numPr>
           <w:ilvl w:val="0"/>
           <w:numId w:val="18"/>
@@ -1550,20 +1472,15 @@
         <w:t>wordt</w:t>
       </w:r>
       <w:r>
-        <w:t xml:space="preserve"> gebruikt is feedback van de users binnen een google </w:t>
-      </w:r>
-      <w:proofErr w:type="spellStart"/>
-      <w:r>
-        <w:t>forms</w:t>
-      </w:r>
-      <w:proofErr w:type="spellEnd"/>
+        <w:t xml:space="preserve"> gebruikt is feedback van de users binnen een google forms</w:t>
+      </w:r>
       <w:r>
         <w:t>.</w:t>
       </w:r>
     </w:p>
     <w:p>
       <w:pPr>
-        <w:pStyle w:val="ListParagraph"/>
+        <w:pStyle w:val="Lijstalinea"/>
         <w:numPr>
           <w:ilvl w:val="0"/>
           <w:numId w:val="18"/>
@@ -1580,7 +1497,7 @@
     </w:p>
     <w:p>
       <w:pPr>
-        <w:pStyle w:val="Heading1"/>
+        <w:pStyle w:val="Kop1"/>
       </w:pPr>
       <w:bookmarkStart w:id="5" w:name="_Toc183092588"/>
       <w:r>
@@ -1636,23 +1553,7 @@
           <w:i/>
           <w:iCs/>
         </w:rPr>
-        <w:t xml:space="preserve">user </w:t>
-      </w:r>
-      <w:proofErr w:type="spellStart"/>
-      <w:r>
-        <w:rPr>
-          <w:i/>
-          <w:iCs/>
-        </w:rPr>
-        <w:t>stories</w:t>
-      </w:r>
-      <w:proofErr w:type="spellEnd"/>
-      <w:r>
-        <w:rPr>
-          <w:i/>
-          <w:iCs/>
-        </w:rPr>
-        <w:t xml:space="preserve"> weer. </w:t>
+        <w:t xml:space="preserve">user stories weer. </w:t>
       </w:r>
       <w:r>
         <w:rPr>
@@ -1775,26 +1676,16 @@
                 <w:b/>
                 <w:szCs w:val="18"/>
               </w:rPr>
-              <w:t xml:space="preserve">Sprint </w:t>
-            </w:r>
-            <w:proofErr w:type="gramStart"/>
+              <w:t xml:space="preserve">Sprint &amp; </w:t>
+            </w:r>
             <w:r>
               <w:rPr>
                 <w:rFonts w:ascii="Calibri" w:hAnsi="Calibri"/>
                 <w:b/>
                 <w:szCs w:val="18"/>
               </w:rPr>
-              <w:t xml:space="preserve">&amp; </w:t>
-            </w:r>
-            <w:r>
-              <w:rPr>
-                <w:rFonts w:ascii="Calibri" w:hAnsi="Calibri"/>
-                <w:b/>
-                <w:szCs w:val="18"/>
-              </w:rPr>
               <w:t xml:space="preserve"> ID</w:t>
             </w:r>
-            <w:proofErr w:type="gramEnd"/>
           </w:p>
         </w:tc>
         <w:tc>
@@ -1881,16 +1772,8 @@
               <w:rPr>
                 <w:rFonts w:cstheme="minorHAnsi"/>
               </w:rPr>
-              <w:t xml:space="preserve">User </w:t>
-            </w:r>
-            <w:proofErr w:type="spellStart"/>
-            <w:r>
-              <w:rPr>
-                <w:rFonts w:cstheme="minorHAnsi"/>
-              </w:rPr>
-              <w:t>Authentication</w:t>
-            </w:r>
-            <w:proofErr w:type="spellEnd"/>
+              <w:t>User Authentication</w:t>
+            </w:r>
           </w:p>
         </w:tc>
       </w:tr>
@@ -1978,109 +1861,18 @@
           </w:tcPr>
           <w:p>
             <w:pPr>
-              <w:pStyle w:val="NoSpacing"/>
+              <w:pStyle w:val="Geenafstand"/>
               <w:spacing w:before="120" w:after="120"/>
               <w:rPr>
                 <w:bCs/>
-                <w:lang w:val="en-US"/>
               </w:rPr>
             </w:pPr>
             <w:r>
               <w:rPr>
                 <w:bCs/>
-                <w:lang w:val="en-US"/>
-              </w:rPr>
-              <w:t xml:space="preserve">De user </w:t>
-            </w:r>
-            <w:proofErr w:type="spellStart"/>
-            <w:r>
-              <w:rPr>
-                <w:bCs/>
-                <w:lang w:val="en-US"/>
-              </w:rPr>
-              <w:t>krijgt</w:t>
-            </w:r>
-            <w:proofErr w:type="spellEnd"/>
-            <w:r>
-              <w:rPr>
-                <w:bCs/>
-                <w:lang w:val="en-US"/>
-              </w:rPr>
-              <w:t xml:space="preserve"> de .exe </w:t>
-            </w:r>
-            <w:proofErr w:type="spellStart"/>
-            <w:r>
-              <w:rPr>
-                <w:bCs/>
-                <w:lang w:val="en-US"/>
-              </w:rPr>
-              <w:t>voor</w:t>
-            </w:r>
-            <w:proofErr w:type="spellEnd"/>
-            <w:r>
-              <w:rPr>
-                <w:bCs/>
-                <w:lang w:val="en-US"/>
-              </w:rPr>
-              <w:t xml:space="preserve"> het </w:t>
-            </w:r>
-            <w:proofErr w:type="spellStart"/>
-            <w:r>
-              <w:rPr>
-                <w:bCs/>
-                <w:lang w:val="en-US"/>
-              </w:rPr>
-              <w:t>progamma</w:t>
-            </w:r>
-            <w:proofErr w:type="spellEnd"/>
-            <w:r>
-              <w:rPr>
-                <w:bCs/>
-                <w:lang w:val="en-US"/>
-              </w:rPr>
-              <w:t xml:space="preserve">, </w:t>
-            </w:r>
-            <w:proofErr w:type="spellStart"/>
-            <w:r>
-              <w:rPr>
-                <w:bCs/>
-                <w:lang w:val="en-US"/>
-              </w:rPr>
-              <w:t>en</w:t>
-            </w:r>
-            <w:proofErr w:type="spellEnd"/>
-            <w:r>
-              <w:rPr>
-                <w:bCs/>
-                <w:lang w:val="en-US"/>
-              </w:rPr>
-              <w:t xml:space="preserve"> </w:t>
-            </w:r>
-            <w:proofErr w:type="spellStart"/>
-            <w:r>
-              <w:rPr>
-                <w:bCs/>
-                <w:lang w:val="en-US"/>
-              </w:rPr>
-              <w:t>moet</w:t>
-            </w:r>
-            <w:proofErr w:type="spellEnd"/>
-            <w:r>
-              <w:rPr>
-                <w:bCs/>
-                <w:lang w:val="en-US"/>
-              </w:rPr>
-              <w:t xml:space="preserve"> </w:t>
-            </w:r>
-            <w:proofErr w:type="spellStart"/>
-            <w:r>
-              <w:rPr>
-                <w:bCs/>
-                <w:lang w:val="en-US"/>
-              </w:rPr>
-              <w:t>inloggen</w:t>
-            </w:r>
-            <w:proofErr w:type="spellEnd"/>
+              </w:rPr>
+              <w:t>De user krijgt de .exe voor het progamma, en moet inloggen</w:t>
+            </w:r>
           </w:p>
         </w:tc>
       </w:tr>
@@ -2122,127 +1914,13 @@
               <w:spacing w:before="120" w:after="120"/>
               <w:rPr>
                 <w:rFonts w:ascii="Calibri" w:hAnsi="Calibri"/>
-                <w:lang w:val="en-AU"/>
-              </w:rPr>
-            </w:pPr>
-            <w:r>
-              <w:rPr>
-                <w:rFonts w:ascii="Calibri" w:hAnsi="Calibri"/>
-                <w:lang w:val="en-AU"/>
-              </w:rPr>
-              <w:t xml:space="preserve">De user </w:t>
-            </w:r>
-            <w:proofErr w:type="spellStart"/>
-            <w:r>
-              <w:rPr>
-                <w:rFonts w:ascii="Calibri" w:hAnsi="Calibri"/>
-                <w:lang w:val="en-AU"/>
-              </w:rPr>
-              <w:t>kan</w:t>
-            </w:r>
-            <w:proofErr w:type="spellEnd"/>
-            <w:r>
-              <w:rPr>
-                <w:rFonts w:ascii="Calibri" w:hAnsi="Calibri"/>
-                <w:lang w:val="en-AU"/>
-              </w:rPr>
-              <w:t xml:space="preserve"> </w:t>
-            </w:r>
-            <w:proofErr w:type="spellStart"/>
-            <w:r>
-              <w:rPr>
-                <w:rFonts w:ascii="Calibri" w:hAnsi="Calibri"/>
-                <w:lang w:val="en-AU"/>
-              </w:rPr>
-              <w:t>makkelijk</w:t>
-            </w:r>
-            <w:proofErr w:type="spellEnd"/>
-            <w:r>
-              <w:rPr>
-                <w:rFonts w:ascii="Calibri" w:hAnsi="Calibri"/>
-                <w:lang w:val="en-AU"/>
-              </w:rPr>
-              <w:t xml:space="preserve"> </w:t>
-            </w:r>
-            <w:proofErr w:type="spellStart"/>
-            <w:r>
-              <w:rPr>
-                <w:rFonts w:ascii="Calibri" w:hAnsi="Calibri"/>
-                <w:lang w:val="en-AU"/>
-              </w:rPr>
-              <w:t>inloggen</w:t>
-            </w:r>
-            <w:proofErr w:type="spellEnd"/>
-            <w:r>
-              <w:rPr>
-                <w:rFonts w:ascii="Calibri" w:hAnsi="Calibri"/>
-                <w:lang w:val="en-AU"/>
-              </w:rPr>
-              <w:t xml:space="preserve"> </w:t>
-            </w:r>
-            <w:proofErr w:type="spellStart"/>
-            <w:r>
-              <w:rPr>
-                <w:rFonts w:ascii="Calibri" w:hAnsi="Calibri"/>
-                <w:lang w:val="en-AU"/>
-              </w:rPr>
-              <w:t>zonder</w:t>
-            </w:r>
-            <w:proofErr w:type="spellEnd"/>
-            <w:r>
-              <w:rPr>
-                <w:rFonts w:ascii="Calibri" w:hAnsi="Calibri"/>
-                <w:lang w:val="en-AU"/>
-              </w:rPr>
-              <w:t xml:space="preserve"> </w:t>
-            </w:r>
-            <w:proofErr w:type="spellStart"/>
-            <w:r>
-              <w:rPr>
-                <w:rFonts w:ascii="Calibri" w:hAnsi="Calibri"/>
-                <w:lang w:val="en-AU"/>
-              </w:rPr>
-              <w:t>dat</w:t>
-            </w:r>
-            <w:proofErr w:type="spellEnd"/>
-            <w:r>
-              <w:rPr>
-                <w:rFonts w:ascii="Calibri" w:hAnsi="Calibri"/>
-                <w:lang w:val="en-AU"/>
-              </w:rPr>
-              <w:t xml:space="preserve"> het </w:t>
-            </w:r>
-            <w:proofErr w:type="spellStart"/>
-            <w:r>
-              <w:rPr>
-                <w:rFonts w:ascii="Calibri" w:hAnsi="Calibri"/>
-                <w:lang w:val="en-AU"/>
-              </w:rPr>
-              <w:t>te</w:t>
-            </w:r>
-            <w:proofErr w:type="spellEnd"/>
-            <w:r>
-              <w:rPr>
-                <w:rFonts w:ascii="Calibri" w:hAnsi="Calibri"/>
-                <w:lang w:val="en-AU"/>
-              </w:rPr>
-              <w:t xml:space="preserve"> </w:t>
-            </w:r>
-            <w:proofErr w:type="spellStart"/>
-            <w:r>
-              <w:rPr>
-                <w:rFonts w:ascii="Calibri" w:hAnsi="Calibri"/>
-                <w:lang w:val="en-AU"/>
-              </w:rPr>
-              <w:t>verwarrend</w:t>
-            </w:r>
-            <w:proofErr w:type="spellEnd"/>
-            <w:r>
-              <w:rPr>
-                <w:rFonts w:ascii="Calibri" w:hAnsi="Calibri"/>
-                <w:lang w:val="en-AU"/>
-              </w:rPr>
-              <w:t>.</w:t>
+              </w:rPr>
+            </w:pPr>
+            <w:r>
+              <w:rPr>
+                <w:rFonts w:ascii="Calibri" w:hAnsi="Calibri"/>
+              </w:rPr>
+              <w:t>De user kan makkelijk inloggen zonder dat het te verwarrend.</w:t>
             </w:r>
           </w:p>
         </w:tc>
@@ -2304,35 +1982,7 @@
               <w:rPr>
                 <w:rFonts w:ascii="Calibri" w:hAnsi="Calibri"/>
               </w:rPr>
-              <w:t xml:space="preserve">De persoon </w:t>
-            </w:r>
-            <w:proofErr w:type="spellStart"/>
-            <w:r>
-              <w:rPr>
-                <w:rFonts w:ascii="Calibri" w:hAnsi="Calibri"/>
-              </w:rPr>
-              <w:t>vondt</w:t>
-            </w:r>
-            <w:proofErr w:type="spellEnd"/>
-            <w:r>
-              <w:rPr>
-                <w:rFonts w:ascii="Calibri" w:hAnsi="Calibri"/>
-              </w:rPr>
-              <w:t xml:space="preserve"> het zeer makkelijk omdat ze alleen maar op een knop </w:t>
-            </w:r>
-            <w:proofErr w:type="spellStart"/>
-            <w:r>
-              <w:rPr>
-                <w:rFonts w:ascii="Calibri" w:hAnsi="Calibri"/>
-              </w:rPr>
-              <w:t>hoefte</w:t>
-            </w:r>
-            <w:proofErr w:type="spellEnd"/>
-            <w:r>
-              <w:rPr>
-                <w:rFonts w:ascii="Calibri" w:hAnsi="Calibri"/>
-              </w:rPr>
-              <w:t xml:space="preserve"> te drukken</w:t>
+              <w:t>De persoon vondt het zeer makkelijk omdat ze alleen maar op een knop hoefte te drukken</w:t>
             </w:r>
           </w:p>
         </w:tc>
@@ -2380,14 +2030,12 @@
                 <w:rFonts w:ascii="Calibri" w:hAnsi="Calibri"/>
               </w:rPr>
             </w:pPr>
-            <w:proofErr w:type="gramStart"/>
             <w:r>
               <w:rPr>
                 <w:rFonts w:ascii="Calibri" w:hAnsi="Calibri"/>
               </w:rPr>
               <w:t>geen</w:t>
             </w:r>
-            <w:proofErr w:type="gramEnd"/>
           </w:p>
         </w:tc>
       </w:tr>
@@ -2538,47 +2186,20 @@
                 <w:bCs/>
               </w:rPr>
             </w:pPr>
-            <w:proofErr w:type="spellStart"/>
             <w:r>
               <w:rPr>
                 <w:rFonts w:ascii="Calibri" w:hAnsi="Calibri"/>
                 <w:bCs/>
               </w:rPr>
-              <w:t>Jorick</w:t>
-            </w:r>
-            <w:proofErr w:type="spellEnd"/>
+              <w:t>Jorick wassink</w:t>
+            </w:r>
             <w:r>
               <w:rPr>
                 <w:rFonts w:ascii="Calibri" w:hAnsi="Calibri"/>
                 <w:bCs/>
               </w:rPr>
-              <w:t xml:space="preserve"> </w:t>
-            </w:r>
-            <w:proofErr w:type="spellStart"/>
-            <w:r>
-              <w:rPr>
-                <w:rFonts w:ascii="Calibri" w:hAnsi="Calibri"/>
-                <w:bCs/>
-              </w:rPr>
-              <w:t>wassink</w:t>
-            </w:r>
-            <w:proofErr w:type="spellEnd"/>
-            <w:r>
-              <w:rPr>
-                <w:rFonts w:ascii="Calibri" w:hAnsi="Calibri"/>
-                <w:bCs/>
-              </w:rPr>
-              <w:t xml:space="preserve">, Fleur spannenberg, Leon </w:t>
-            </w:r>
-            <w:proofErr w:type="spellStart"/>
-            <w:r>
-              <w:rPr>
-                <w:rFonts w:ascii="Calibri" w:hAnsi="Calibri"/>
-                <w:bCs/>
-              </w:rPr>
-              <w:t>bijker</w:t>
-            </w:r>
-            <w:proofErr w:type="spellEnd"/>
+              <w:t>, Fleur spannenberg, Leon bijker</w:t>
+            </w:r>
           </w:p>
         </w:tc>
       </w:tr>
@@ -2710,18 +2331,8 @@
                 <w:b/>
                 <w:szCs w:val="18"/>
               </w:rPr>
-              <w:t xml:space="preserve">Sprint </w:t>
-            </w:r>
-            <w:proofErr w:type="gramStart"/>
-            <w:r>
-              <w:rPr>
-                <w:rFonts w:ascii="Calibri" w:hAnsi="Calibri"/>
-                <w:b/>
-                <w:szCs w:val="18"/>
-              </w:rPr>
-              <w:t>&amp;  ID</w:t>
-            </w:r>
-            <w:proofErr w:type="gramEnd"/>
+              <w:t>Sprint &amp;  ID</w:t>
+            </w:r>
           </w:p>
         </w:tc>
         <w:tc>
@@ -2897,189 +2508,18 @@
           </w:tcPr>
           <w:p>
             <w:pPr>
-              <w:pStyle w:val="NoSpacing"/>
+              <w:pStyle w:val="Geenafstand"/>
               <w:spacing w:before="120" w:after="120"/>
               <w:rPr>
                 <w:bCs/>
-                <w:lang w:val="en-US"/>
               </w:rPr>
             </w:pPr>
             <w:r>
               <w:rPr>
                 <w:bCs/>
-                <w:lang w:val="en-US"/>
-              </w:rPr>
-              <w:t xml:space="preserve">De user </w:t>
-            </w:r>
-            <w:proofErr w:type="spellStart"/>
-            <w:r>
-              <w:rPr>
-                <w:bCs/>
-                <w:lang w:val="en-US"/>
-              </w:rPr>
-              <w:t>krijgt</w:t>
-            </w:r>
-            <w:proofErr w:type="spellEnd"/>
-            <w:r>
-              <w:rPr>
-                <w:bCs/>
-                <w:lang w:val="en-US"/>
-              </w:rPr>
-              <w:t xml:space="preserve"> de .exe </w:t>
-            </w:r>
-            <w:proofErr w:type="spellStart"/>
-            <w:r>
-              <w:rPr>
-                <w:bCs/>
-                <w:lang w:val="en-US"/>
-              </w:rPr>
-              <w:t>voor</w:t>
-            </w:r>
-            <w:proofErr w:type="spellEnd"/>
-            <w:r>
-              <w:rPr>
-                <w:bCs/>
-                <w:lang w:val="en-US"/>
-              </w:rPr>
-              <w:t xml:space="preserve"> het </w:t>
-            </w:r>
-            <w:proofErr w:type="spellStart"/>
-            <w:r>
-              <w:rPr>
-                <w:bCs/>
-                <w:lang w:val="en-US"/>
-              </w:rPr>
-              <w:t>progamma</w:t>
-            </w:r>
-            <w:proofErr w:type="spellEnd"/>
-            <w:r>
-              <w:rPr>
-                <w:bCs/>
-                <w:lang w:val="en-US"/>
-              </w:rPr>
-              <w:t xml:space="preserve">, </w:t>
-            </w:r>
-            <w:proofErr w:type="spellStart"/>
-            <w:r>
-              <w:rPr>
-                <w:bCs/>
-                <w:lang w:val="en-US"/>
-              </w:rPr>
-              <w:t>moet</w:t>
-            </w:r>
-            <w:proofErr w:type="spellEnd"/>
-            <w:r>
-              <w:rPr>
-                <w:bCs/>
-                <w:lang w:val="en-US"/>
-              </w:rPr>
-              <w:t xml:space="preserve"> </w:t>
-            </w:r>
-            <w:proofErr w:type="spellStart"/>
-            <w:r>
-              <w:rPr>
-                <w:bCs/>
-                <w:lang w:val="en-US"/>
-              </w:rPr>
-              <w:t>dit</w:t>
-            </w:r>
-            <w:proofErr w:type="spellEnd"/>
-            <w:r>
-              <w:rPr>
-                <w:bCs/>
-                <w:lang w:val="en-US"/>
-              </w:rPr>
-              <w:t xml:space="preserve"> </w:t>
-            </w:r>
-            <w:proofErr w:type="spellStart"/>
-            <w:r>
-              <w:rPr>
-                <w:bCs/>
-                <w:lang w:val="en-US"/>
-              </w:rPr>
-              <w:t>opstarten</w:t>
-            </w:r>
-            <w:proofErr w:type="spellEnd"/>
-            <w:r>
-              <w:rPr>
-                <w:bCs/>
-                <w:lang w:val="en-US"/>
-              </w:rPr>
-              <w:t xml:space="preserve"> </w:t>
-            </w:r>
-            <w:proofErr w:type="spellStart"/>
-            <w:r>
-              <w:rPr>
-                <w:bCs/>
-                <w:lang w:val="en-US"/>
-              </w:rPr>
-              <w:t>en</w:t>
-            </w:r>
-            <w:proofErr w:type="spellEnd"/>
-            <w:r>
-              <w:rPr>
-                <w:bCs/>
-                <w:lang w:val="en-US"/>
-              </w:rPr>
-              <w:t xml:space="preserve"> </w:t>
-            </w:r>
-            <w:proofErr w:type="spellStart"/>
-            <w:r>
-              <w:rPr>
-                <w:bCs/>
-                <w:lang w:val="en-US"/>
-              </w:rPr>
-              <w:t>kunnen</w:t>
-            </w:r>
-            <w:proofErr w:type="spellEnd"/>
-            <w:r>
-              <w:rPr>
-                <w:bCs/>
-                <w:lang w:val="en-US"/>
-              </w:rPr>
-              <w:t xml:space="preserve"> </w:t>
-            </w:r>
-            <w:proofErr w:type="spellStart"/>
-            <w:r>
-              <w:rPr>
-                <w:bCs/>
-                <w:lang w:val="en-US"/>
-              </w:rPr>
-              <w:t>weten</w:t>
-            </w:r>
-            <w:proofErr w:type="spellEnd"/>
-            <w:r>
-              <w:rPr>
-                <w:bCs/>
-                <w:lang w:val="en-US"/>
-              </w:rPr>
-              <w:t xml:space="preserve"> of </w:t>
-            </w:r>
-            <w:proofErr w:type="spellStart"/>
-            <w:r>
-              <w:rPr>
-                <w:bCs/>
-                <w:lang w:val="en-US"/>
-              </w:rPr>
-              <w:t>een</w:t>
-            </w:r>
-            <w:proofErr w:type="spellEnd"/>
-            <w:r>
-              <w:rPr>
-                <w:bCs/>
-                <w:lang w:val="en-US"/>
-              </w:rPr>
-              <w:t xml:space="preserve"> user online is of </w:t>
-            </w:r>
-            <w:proofErr w:type="spellStart"/>
-            <w:r>
-              <w:rPr>
-                <w:bCs/>
-                <w:lang w:val="en-US"/>
-              </w:rPr>
-              <w:t>niet</w:t>
-            </w:r>
-            <w:proofErr w:type="spellEnd"/>
+              </w:rPr>
+              <w:t>De user krijgt de .exe voor het progamma, moet dit opstarten en kunnen weten of een user online is of niet</w:t>
+            </w:r>
           </w:p>
         </w:tc>
       </w:tr>
@@ -3121,111 +2561,13 @@
               <w:spacing w:before="120" w:after="120"/>
               <w:rPr>
                 <w:rFonts w:ascii="Calibri" w:hAnsi="Calibri"/>
-                <w:lang w:val="en-AU"/>
-              </w:rPr>
-            </w:pPr>
-            <w:r>
-              <w:rPr>
-                <w:rFonts w:ascii="Calibri" w:hAnsi="Calibri"/>
-                <w:lang w:val="en-AU"/>
-              </w:rPr>
-              <w:t xml:space="preserve">De user </w:t>
-            </w:r>
-            <w:proofErr w:type="spellStart"/>
-            <w:r>
-              <w:rPr>
-                <w:rFonts w:ascii="Calibri" w:hAnsi="Calibri"/>
-                <w:lang w:val="en-AU"/>
-              </w:rPr>
-              <w:t>kan</w:t>
-            </w:r>
-            <w:proofErr w:type="spellEnd"/>
-            <w:r>
-              <w:rPr>
-                <w:rFonts w:ascii="Calibri" w:hAnsi="Calibri"/>
-                <w:lang w:val="en-AU"/>
-              </w:rPr>
-              <w:t xml:space="preserve"> </w:t>
-            </w:r>
-            <w:proofErr w:type="spellStart"/>
-            <w:r>
-              <w:rPr>
-                <w:rFonts w:ascii="Calibri" w:hAnsi="Calibri"/>
-                <w:lang w:val="en-AU"/>
-              </w:rPr>
-              <w:t>makkelijk</w:t>
-            </w:r>
-            <w:proofErr w:type="spellEnd"/>
-            <w:r>
-              <w:rPr>
-                <w:rFonts w:ascii="Calibri" w:hAnsi="Calibri"/>
-                <w:lang w:val="en-AU"/>
-              </w:rPr>
-              <w:t xml:space="preserve"> </w:t>
-            </w:r>
-            <w:proofErr w:type="spellStart"/>
-            <w:r>
-              <w:rPr>
-                <w:rFonts w:ascii="Calibri" w:hAnsi="Calibri"/>
-                <w:lang w:val="en-AU"/>
-              </w:rPr>
-              <w:t>zien</w:t>
-            </w:r>
-            <w:proofErr w:type="spellEnd"/>
-            <w:r>
-              <w:rPr>
-                <w:rFonts w:ascii="Calibri" w:hAnsi="Calibri"/>
-                <w:lang w:val="en-AU"/>
-              </w:rPr>
-              <w:t xml:space="preserve"> of </w:t>
-            </w:r>
-            <w:proofErr w:type="spellStart"/>
-            <w:r>
-              <w:rPr>
-                <w:rFonts w:ascii="Calibri" w:hAnsi="Calibri"/>
-                <w:lang w:val="en-AU"/>
-              </w:rPr>
-              <w:t>een</w:t>
-            </w:r>
-            <w:proofErr w:type="spellEnd"/>
-            <w:r>
-              <w:rPr>
-                <w:rFonts w:ascii="Calibri" w:hAnsi="Calibri"/>
-                <w:lang w:val="en-AU"/>
-              </w:rPr>
-              <w:t xml:space="preserve"> </w:t>
-            </w:r>
-            <w:proofErr w:type="spellStart"/>
-            <w:r>
-              <w:rPr>
-                <w:rFonts w:ascii="Calibri" w:hAnsi="Calibri"/>
-                <w:lang w:val="en-AU"/>
-              </w:rPr>
-              <w:t>andere</w:t>
-            </w:r>
-            <w:proofErr w:type="spellEnd"/>
-            <w:r>
-              <w:rPr>
-                <w:rFonts w:ascii="Calibri" w:hAnsi="Calibri"/>
-                <w:lang w:val="en-AU"/>
-              </w:rPr>
-              <w:t xml:space="preserve"> </w:t>
-            </w:r>
-            <w:proofErr w:type="spellStart"/>
-            <w:r>
-              <w:rPr>
-                <w:rFonts w:ascii="Calibri" w:hAnsi="Calibri"/>
-                <w:lang w:val="en-AU"/>
-              </w:rPr>
-              <w:t>gebruiker</w:t>
-            </w:r>
-            <w:proofErr w:type="spellEnd"/>
-            <w:r>
-              <w:rPr>
-                <w:rFonts w:ascii="Calibri" w:hAnsi="Calibri"/>
-                <w:lang w:val="en-AU"/>
-              </w:rPr>
-              <w:t xml:space="preserve"> online is</w:t>
+              </w:rPr>
+            </w:pPr>
+            <w:r>
+              <w:rPr>
+                <w:rFonts w:ascii="Calibri" w:hAnsi="Calibri"/>
+              </w:rPr>
+              <w:t>De user kan makkelijk zien of een andere gebruiker online is</w:t>
             </w:r>
           </w:p>
         </w:tc>
@@ -3335,14 +2677,12 @@
                 <w:rFonts w:ascii="Calibri" w:hAnsi="Calibri"/>
               </w:rPr>
             </w:pPr>
-            <w:proofErr w:type="gramStart"/>
             <w:r>
               <w:rPr>
                 <w:rFonts w:ascii="Calibri" w:hAnsi="Calibri"/>
               </w:rPr>
               <w:t>geen</w:t>
             </w:r>
-            <w:proofErr w:type="gramEnd"/>
           </w:p>
         </w:tc>
       </w:tr>
@@ -3493,7 +2833,6 @@
                 <w:bCs/>
               </w:rPr>
             </w:pPr>
-            <w:proofErr w:type="spellStart"/>
             <w:r>
               <w:rPr>
                 <w:rFonts w:ascii="Calibri" w:hAnsi="Calibri"/>
@@ -3501,7 +2840,6 @@
               </w:rPr>
               <w:t>Fluer</w:t>
             </w:r>
-            <w:proofErr w:type="spellEnd"/>
             <w:r>
               <w:rPr>
                 <w:rFonts w:ascii="Calibri" w:hAnsi="Calibri"/>
@@ -3514,49 +2852,8 @@
                 <w:rFonts w:ascii="Calibri" w:hAnsi="Calibri"/>
                 <w:bCs/>
               </w:rPr>
-              <w:t xml:space="preserve">, </w:t>
-            </w:r>
-            <w:proofErr w:type="spellStart"/>
-            <w:r>
-              <w:rPr>
-                <w:rFonts w:ascii="Calibri" w:hAnsi="Calibri"/>
-                <w:bCs/>
-              </w:rPr>
-              <w:t>Jorick</w:t>
-            </w:r>
-            <w:proofErr w:type="spellEnd"/>
-            <w:r>
-              <w:rPr>
-                <w:rFonts w:ascii="Calibri" w:hAnsi="Calibri"/>
-                <w:bCs/>
-              </w:rPr>
-              <w:t xml:space="preserve"> </w:t>
-            </w:r>
-            <w:proofErr w:type="spellStart"/>
-            <w:r>
-              <w:rPr>
-                <w:rFonts w:ascii="Calibri" w:hAnsi="Calibri"/>
-                <w:bCs/>
-              </w:rPr>
-              <w:t>wassink</w:t>
-            </w:r>
-            <w:proofErr w:type="spellEnd"/>
-            <w:r>
-              <w:rPr>
-                <w:rFonts w:ascii="Calibri" w:hAnsi="Calibri"/>
-                <w:bCs/>
-              </w:rPr>
-              <w:t xml:space="preserve">, Leon </w:t>
-            </w:r>
-            <w:proofErr w:type="spellStart"/>
-            <w:r>
-              <w:rPr>
-                <w:rFonts w:ascii="Calibri" w:hAnsi="Calibri"/>
-                <w:bCs/>
-              </w:rPr>
-              <w:t>bijker</w:t>
-            </w:r>
-            <w:proofErr w:type="spellEnd"/>
+              <w:t>, Jorick wassink, Leon bijker</w:t>
+            </w:r>
           </w:p>
         </w:tc>
       </w:tr>
@@ -3635,7 +2932,7 @@
     </w:tbl>
     <w:p>
       <w:pPr>
-        <w:pStyle w:val="Heading1"/>
+        <w:pStyle w:val="Kop1"/>
         <w:jc w:val="left"/>
       </w:pPr>
       <w:bookmarkStart w:id="7" w:name="_Toc183092589"/>
@@ -3688,18 +2985,8 @@
                 <w:b/>
                 <w:szCs w:val="18"/>
               </w:rPr>
-              <w:t xml:space="preserve">Sprint </w:t>
-            </w:r>
-            <w:proofErr w:type="gramStart"/>
-            <w:r>
-              <w:rPr>
-                <w:rFonts w:ascii="Calibri" w:hAnsi="Calibri"/>
-                <w:b/>
-                <w:szCs w:val="18"/>
-              </w:rPr>
-              <w:t>&amp;  ID</w:t>
-            </w:r>
-            <w:proofErr w:type="gramEnd"/>
+              <w:t>Sprint &amp;  ID</w:t>
+            </w:r>
           </w:p>
         </w:tc>
         <w:tc>
@@ -3782,34 +3069,18 @@
                 <w:bCs/>
               </w:rPr>
             </w:pPr>
-            <w:proofErr w:type="spellStart"/>
             <w:r>
               <w:rPr>
                 <w:rFonts w:cstheme="minorHAnsi"/>
               </w:rPr>
-              <w:t>Send</w:t>
-            </w:r>
-            <w:proofErr w:type="spellEnd"/>
+              <w:t>Send Message</w:t>
+            </w:r>
             <w:r>
               <w:rPr>
                 <w:rFonts w:cstheme="minorHAnsi"/>
               </w:rPr>
-              <w:t xml:space="preserve"> </w:t>
-            </w:r>
-            <w:proofErr w:type="spellStart"/>
-            <w:r>
-              <w:rPr>
-                <w:rFonts w:cstheme="minorHAnsi"/>
-              </w:rPr>
-              <w:t>Message</w:t>
-            </w:r>
-            <w:r>
-              <w:rPr>
-                <w:rFonts w:cstheme="minorHAnsi"/>
-              </w:rPr>
               <w:t>s</w:t>
             </w:r>
-            <w:proofErr w:type="spellEnd"/>
           </w:p>
         </w:tc>
       </w:tr>
@@ -3897,179 +3168,17 @@
           </w:tcPr>
           <w:p>
             <w:pPr>
-              <w:pStyle w:val="NoSpacing"/>
+              <w:pStyle w:val="Geenafstand"/>
               <w:spacing w:before="120" w:after="120"/>
               <w:rPr>
                 <w:bCs/>
-                <w:lang w:val="en-US"/>
               </w:rPr>
             </w:pPr>
             <w:r>
               <w:rPr>
                 <w:bCs/>
-                <w:lang w:val="en-US"/>
-              </w:rPr>
-              <w:t xml:space="preserve">De user </w:t>
-            </w:r>
-            <w:proofErr w:type="spellStart"/>
-            <w:r>
-              <w:rPr>
-                <w:bCs/>
-                <w:lang w:val="en-US"/>
-              </w:rPr>
-              <w:t>krijgt</w:t>
-            </w:r>
-            <w:proofErr w:type="spellEnd"/>
-            <w:r>
-              <w:rPr>
-                <w:bCs/>
-                <w:lang w:val="en-US"/>
-              </w:rPr>
-              <w:t xml:space="preserve"> de .exe </w:t>
-            </w:r>
-            <w:proofErr w:type="spellStart"/>
-            <w:r>
-              <w:rPr>
-                <w:bCs/>
-                <w:lang w:val="en-US"/>
-              </w:rPr>
-              <w:t>voor</w:t>
-            </w:r>
-            <w:proofErr w:type="spellEnd"/>
-            <w:r>
-              <w:rPr>
-                <w:bCs/>
-                <w:lang w:val="en-US"/>
-              </w:rPr>
-              <w:t xml:space="preserve"> het </w:t>
-            </w:r>
-            <w:proofErr w:type="spellStart"/>
-            <w:r>
-              <w:rPr>
-                <w:bCs/>
-                <w:lang w:val="en-US"/>
-              </w:rPr>
-              <w:t>progamma</w:t>
-            </w:r>
-            <w:proofErr w:type="spellEnd"/>
-            <w:r>
-              <w:rPr>
-                <w:bCs/>
-                <w:lang w:val="en-US"/>
-              </w:rPr>
-              <w:t xml:space="preserve">, </w:t>
-            </w:r>
-            <w:proofErr w:type="spellStart"/>
-            <w:r>
-              <w:rPr>
-                <w:bCs/>
-                <w:lang w:val="en-US"/>
-              </w:rPr>
-              <w:t>moet</w:t>
-            </w:r>
-            <w:proofErr w:type="spellEnd"/>
-            <w:r>
-              <w:rPr>
-                <w:bCs/>
-                <w:lang w:val="en-US"/>
-              </w:rPr>
-              <w:t xml:space="preserve"> </w:t>
-            </w:r>
-            <w:proofErr w:type="spellStart"/>
-            <w:r>
-              <w:rPr>
-                <w:bCs/>
-                <w:lang w:val="en-US"/>
-              </w:rPr>
-              <w:t>inloggen</w:t>
-            </w:r>
-            <w:proofErr w:type="spellEnd"/>
-            <w:r>
-              <w:rPr>
-                <w:bCs/>
-                <w:lang w:val="en-US"/>
-              </w:rPr>
-              <w:t xml:space="preserve"> </w:t>
-            </w:r>
-            <w:proofErr w:type="spellStart"/>
-            <w:r>
-              <w:rPr>
-                <w:bCs/>
-                <w:lang w:val="en-US"/>
-              </w:rPr>
-              <w:t>en</w:t>
-            </w:r>
-            <w:proofErr w:type="spellEnd"/>
-            <w:r>
-              <w:rPr>
-                <w:bCs/>
-                <w:lang w:val="en-US"/>
-              </w:rPr>
-              <w:t xml:space="preserve"> </w:t>
-            </w:r>
-            <w:proofErr w:type="spellStart"/>
-            <w:r>
-              <w:rPr>
-                <w:bCs/>
-                <w:lang w:val="en-US"/>
-              </w:rPr>
-              <w:t>een</w:t>
-            </w:r>
-            <w:proofErr w:type="spellEnd"/>
-            <w:r>
-              <w:rPr>
-                <w:bCs/>
-                <w:lang w:val="en-US"/>
-              </w:rPr>
-              <w:t xml:space="preserve"> </w:t>
-            </w:r>
-            <w:proofErr w:type="spellStart"/>
-            <w:r>
-              <w:rPr>
-                <w:bCs/>
-                <w:lang w:val="en-US"/>
-              </w:rPr>
-              <w:t>bericht</w:t>
-            </w:r>
-            <w:proofErr w:type="spellEnd"/>
-            <w:r>
-              <w:rPr>
-                <w:bCs/>
-                <w:lang w:val="en-US"/>
-              </w:rPr>
-              <w:t xml:space="preserve"> </w:t>
-            </w:r>
-            <w:proofErr w:type="spellStart"/>
-            <w:r>
-              <w:rPr>
-                <w:bCs/>
-                <w:lang w:val="en-US"/>
-              </w:rPr>
-              <w:t>kunnen</w:t>
-            </w:r>
-            <w:proofErr w:type="spellEnd"/>
-            <w:r>
-              <w:rPr>
-                <w:bCs/>
-                <w:lang w:val="en-US"/>
-              </w:rPr>
-              <w:t xml:space="preserve"> </w:t>
-            </w:r>
-            <w:proofErr w:type="spellStart"/>
-            <w:r>
-              <w:rPr>
-                <w:bCs/>
-                <w:lang w:val="en-US"/>
-              </w:rPr>
-              <w:t>sturen</w:t>
-            </w:r>
-            <w:proofErr w:type="spellEnd"/>
-            <w:r>
-              <w:rPr>
-                <w:bCs/>
-                <w:lang w:val="en-US"/>
-              </w:rPr>
-              <w:t>.</w:t>
+              </w:rPr>
+              <w:t>De user krijgt de .exe voor het progamma, moet inloggen en een bericht kunnen sturen.</w:t>
             </w:r>
           </w:p>
         </w:tc>
@@ -4112,127 +3221,13 @@
               <w:spacing w:before="120" w:after="120"/>
               <w:rPr>
                 <w:rFonts w:ascii="Calibri" w:hAnsi="Calibri"/>
-                <w:lang w:val="en-AU"/>
-              </w:rPr>
-            </w:pPr>
-            <w:r>
-              <w:rPr>
-                <w:rFonts w:ascii="Calibri" w:hAnsi="Calibri"/>
-                <w:lang w:val="en-AU"/>
-              </w:rPr>
-              <w:t xml:space="preserve">De </w:t>
-            </w:r>
-            <w:proofErr w:type="spellStart"/>
-            <w:r>
-              <w:rPr>
-                <w:rFonts w:ascii="Calibri" w:hAnsi="Calibri"/>
-                <w:lang w:val="en-AU"/>
-              </w:rPr>
-              <w:t>gebruiker</w:t>
-            </w:r>
-            <w:proofErr w:type="spellEnd"/>
-            <w:r>
-              <w:rPr>
-                <w:rFonts w:ascii="Calibri" w:hAnsi="Calibri"/>
-                <w:lang w:val="en-AU"/>
-              </w:rPr>
-              <w:t xml:space="preserve"> </w:t>
-            </w:r>
-            <w:proofErr w:type="spellStart"/>
-            <w:r>
-              <w:rPr>
-                <w:rFonts w:ascii="Calibri" w:hAnsi="Calibri"/>
-                <w:lang w:val="en-AU"/>
-              </w:rPr>
-              <w:t>kan</w:t>
-            </w:r>
-            <w:proofErr w:type="spellEnd"/>
-            <w:r>
-              <w:rPr>
-                <w:rFonts w:ascii="Calibri" w:hAnsi="Calibri"/>
-                <w:lang w:val="en-AU"/>
-              </w:rPr>
-              <w:t xml:space="preserve"> </w:t>
-            </w:r>
-            <w:proofErr w:type="spellStart"/>
-            <w:r>
-              <w:rPr>
-                <w:rFonts w:ascii="Calibri" w:hAnsi="Calibri"/>
-                <w:lang w:val="en-AU"/>
-              </w:rPr>
-              <w:t>zonder</w:t>
-            </w:r>
-            <w:proofErr w:type="spellEnd"/>
-            <w:r>
-              <w:rPr>
-                <w:rFonts w:ascii="Calibri" w:hAnsi="Calibri"/>
-                <w:lang w:val="en-AU"/>
-              </w:rPr>
-              <w:t xml:space="preserve"> </w:t>
-            </w:r>
-            <w:proofErr w:type="spellStart"/>
-            <w:r>
-              <w:rPr>
-                <w:rFonts w:ascii="Calibri" w:hAnsi="Calibri"/>
-                <w:lang w:val="en-AU"/>
-              </w:rPr>
-              <w:t>uitleg</w:t>
-            </w:r>
-            <w:proofErr w:type="spellEnd"/>
-            <w:r>
-              <w:rPr>
-                <w:rFonts w:ascii="Calibri" w:hAnsi="Calibri"/>
-                <w:lang w:val="en-AU"/>
-              </w:rPr>
-              <w:t xml:space="preserve"> </w:t>
-            </w:r>
-            <w:proofErr w:type="spellStart"/>
-            <w:r>
-              <w:rPr>
-                <w:rFonts w:ascii="Calibri" w:hAnsi="Calibri"/>
-                <w:lang w:val="en-AU"/>
-              </w:rPr>
-              <w:t>een</w:t>
-            </w:r>
-            <w:proofErr w:type="spellEnd"/>
-            <w:r>
-              <w:rPr>
-                <w:rFonts w:ascii="Calibri" w:hAnsi="Calibri"/>
-                <w:lang w:val="en-AU"/>
-              </w:rPr>
-              <w:t xml:space="preserve"> </w:t>
-            </w:r>
-            <w:proofErr w:type="spellStart"/>
-            <w:r>
-              <w:rPr>
-                <w:rFonts w:ascii="Calibri" w:hAnsi="Calibri"/>
-                <w:lang w:val="en-AU"/>
-              </w:rPr>
-              <w:t>bericht</w:t>
-            </w:r>
-            <w:proofErr w:type="spellEnd"/>
-            <w:r>
-              <w:rPr>
-                <w:rFonts w:ascii="Calibri" w:hAnsi="Calibri"/>
-                <w:lang w:val="en-AU"/>
-              </w:rPr>
-              <w:t xml:space="preserve"> </w:t>
-            </w:r>
-            <w:proofErr w:type="spellStart"/>
-            <w:r>
-              <w:rPr>
-                <w:rFonts w:ascii="Calibri" w:hAnsi="Calibri"/>
-                <w:lang w:val="en-AU"/>
-              </w:rPr>
-              <w:t>sturen</w:t>
-            </w:r>
-            <w:proofErr w:type="spellEnd"/>
-            <w:r>
-              <w:rPr>
-                <w:rFonts w:ascii="Calibri" w:hAnsi="Calibri"/>
-                <w:lang w:val="en-AU"/>
-              </w:rPr>
-              <w:t xml:space="preserve"> in de chat</w:t>
+              </w:rPr>
+            </w:pPr>
+            <w:r>
+              <w:rPr>
+                <w:rFonts w:ascii="Calibri" w:hAnsi="Calibri"/>
+              </w:rPr>
+              <w:t>De gebruiker kan zonder uitleg een bericht sturen in de chat</w:t>
             </w:r>
           </w:p>
         </w:tc>
@@ -4342,14 +3337,12 @@
                 <w:rFonts w:ascii="Calibri" w:hAnsi="Calibri"/>
               </w:rPr>
             </w:pPr>
-            <w:proofErr w:type="gramStart"/>
             <w:r>
               <w:rPr>
                 <w:rFonts w:ascii="Calibri" w:hAnsi="Calibri"/>
               </w:rPr>
               <w:t>geen</w:t>
             </w:r>
-            <w:proofErr w:type="gramEnd"/>
           </w:p>
         </w:tc>
       </w:tr>
@@ -4505,65 +3498,15 @@
                 <w:rFonts w:ascii="Calibri" w:hAnsi="Calibri"/>
                 <w:bCs/>
               </w:rPr>
-              <w:t xml:space="preserve">Leon </w:t>
-            </w:r>
-            <w:proofErr w:type="spellStart"/>
+              <w:t>Leon bijker</w:t>
+            </w:r>
             <w:r>
               <w:rPr>
                 <w:rFonts w:ascii="Calibri" w:hAnsi="Calibri"/>
                 <w:bCs/>
               </w:rPr>
-              <w:t>bijker</w:t>
-            </w:r>
-            <w:proofErr w:type="spellEnd"/>
-            <w:r>
-              <w:rPr>
-                <w:rFonts w:ascii="Calibri" w:hAnsi="Calibri"/>
-                <w:bCs/>
-              </w:rPr>
-              <w:t xml:space="preserve">, </w:t>
-            </w:r>
-            <w:proofErr w:type="spellStart"/>
-            <w:r>
-              <w:rPr>
-                <w:rFonts w:ascii="Calibri" w:hAnsi="Calibri"/>
-                <w:bCs/>
-              </w:rPr>
-              <w:t>Fluer</w:t>
-            </w:r>
-            <w:proofErr w:type="spellEnd"/>
-            <w:r>
-              <w:rPr>
-                <w:rFonts w:ascii="Calibri" w:hAnsi="Calibri"/>
-                <w:bCs/>
-              </w:rPr>
-              <w:t xml:space="preserve"> spannenberg, </w:t>
-            </w:r>
-            <w:proofErr w:type="spellStart"/>
-            <w:r>
-              <w:rPr>
-                <w:rFonts w:ascii="Calibri" w:hAnsi="Calibri"/>
-                <w:bCs/>
-              </w:rPr>
-              <w:t>Jorick</w:t>
-            </w:r>
-            <w:proofErr w:type="spellEnd"/>
-            <w:r>
-              <w:rPr>
-                <w:rFonts w:ascii="Calibri" w:hAnsi="Calibri"/>
-                <w:bCs/>
-              </w:rPr>
-              <w:t xml:space="preserve"> </w:t>
-            </w:r>
-            <w:proofErr w:type="spellStart"/>
-            <w:r>
-              <w:rPr>
-                <w:rFonts w:ascii="Calibri" w:hAnsi="Calibri"/>
-                <w:bCs/>
-              </w:rPr>
-              <w:t>wassink</w:t>
-            </w:r>
-            <w:proofErr w:type="spellEnd"/>
+              <w:t>, Fluer spannenberg, Jorick wassink</w:t>
+            </w:r>
           </w:p>
         </w:tc>
       </w:tr>
@@ -4642,7 +3585,7 @@
     </w:tbl>
     <w:p>
       <w:pPr>
-        <w:pStyle w:val="Heading1"/>
+        <w:pStyle w:val="Kop1"/>
         <w:jc w:val="left"/>
       </w:pPr>
     </w:p>
@@ -4694,18 +3637,8 @@
                 <w:b/>
                 <w:szCs w:val="18"/>
               </w:rPr>
-              <w:t xml:space="preserve">Sprint </w:t>
-            </w:r>
-            <w:proofErr w:type="gramStart"/>
-            <w:r>
-              <w:rPr>
-                <w:rFonts w:ascii="Calibri" w:hAnsi="Calibri"/>
-                <w:b/>
-                <w:szCs w:val="18"/>
-              </w:rPr>
-              <w:t>&amp;  ID</w:t>
-            </w:r>
-            <w:proofErr w:type="gramEnd"/>
+              <w:t>Sprint &amp;  ID</w:t>
+            </w:r>
           </w:p>
         </w:tc>
         <w:tc>
@@ -4792,16 +3725,8 @@
               <w:rPr>
                 <w:rFonts w:cstheme="minorHAnsi"/>
               </w:rPr>
-              <w:t xml:space="preserve">User </w:t>
-            </w:r>
-            <w:proofErr w:type="spellStart"/>
-            <w:r>
-              <w:rPr>
-                <w:rFonts w:cstheme="minorHAnsi"/>
-              </w:rPr>
-              <w:t>Settings</w:t>
-            </w:r>
-            <w:proofErr w:type="spellEnd"/>
+              <w:t>User Settings</w:t>
+            </w:r>
           </w:p>
         </w:tc>
       </w:tr>
@@ -4889,125 +3814,18 @@
           </w:tcPr>
           <w:p>
             <w:pPr>
-              <w:pStyle w:val="NoSpacing"/>
+              <w:pStyle w:val="Geenafstand"/>
               <w:spacing w:before="120" w:after="120"/>
               <w:rPr>
                 <w:bCs/>
-                <w:lang w:val="en-US"/>
               </w:rPr>
             </w:pPr>
             <w:r>
               <w:rPr>
                 <w:bCs/>
-                <w:lang w:val="en-US"/>
-              </w:rPr>
-              <w:t xml:space="preserve">De user </w:t>
-            </w:r>
-            <w:proofErr w:type="spellStart"/>
-            <w:r>
-              <w:rPr>
-                <w:bCs/>
-                <w:lang w:val="en-US"/>
-              </w:rPr>
-              <w:t>krijgt</w:t>
-            </w:r>
-            <w:proofErr w:type="spellEnd"/>
-            <w:r>
-              <w:rPr>
-                <w:bCs/>
-                <w:lang w:val="en-US"/>
-              </w:rPr>
-              <w:t xml:space="preserve"> de .exe </w:t>
-            </w:r>
-            <w:proofErr w:type="spellStart"/>
-            <w:r>
-              <w:rPr>
-                <w:bCs/>
-                <w:lang w:val="en-US"/>
-              </w:rPr>
-              <w:t>voor</w:t>
-            </w:r>
-            <w:proofErr w:type="spellEnd"/>
-            <w:r>
-              <w:rPr>
-                <w:bCs/>
-                <w:lang w:val="en-US"/>
-              </w:rPr>
-              <w:t xml:space="preserve"> het </w:t>
-            </w:r>
-            <w:proofErr w:type="spellStart"/>
-            <w:r>
-              <w:rPr>
-                <w:bCs/>
-                <w:lang w:val="en-US"/>
-              </w:rPr>
-              <w:t>progamma</w:t>
-            </w:r>
-            <w:proofErr w:type="spellEnd"/>
-            <w:r>
-              <w:rPr>
-                <w:bCs/>
-                <w:lang w:val="en-US"/>
-              </w:rPr>
-              <w:t xml:space="preserve">, </w:t>
-            </w:r>
-            <w:proofErr w:type="spellStart"/>
-            <w:r>
-              <w:rPr>
-                <w:bCs/>
-                <w:lang w:val="en-US"/>
-              </w:rPr>
-              <w:t>moet</w:t>
-            </w:r>
-            <w:proofErr w:type="spellEnd"/>
-            <w:r>
-              <w:rPr>
-                <w:bCs/>
-                <w:lang w:val="en-US"/>
-              </w:rPr>
-              <w:t xml:space="preserve"> </w:t>
-            </w:r>
-            <w:proofErr w:type="spellStart"/>
-            <w:r>
-              <w:rPr>
-                <w:bCs/>
-                <w:lang w:val="en-US"/>
-              </w:rPr>
-              <w:t>inloggen</w:t>
-            </w:r>
-            <w:proofErr w:type="spellEnd"/>
-            <w:r>
-              <w:rPr>
-                <w:bCs/>
-                <w:lang w:val="en-US"/>
-              </w:rPr>
-              <w:t xml:space="preserve"> </w:t>
-            </w:r>
-            <w:proofErr w:type="spellStart"/>
-            <w:r>
-              <w:rPr>
-                <w:bCs/>
-                <w:lang w:val="en-US"/>
-              </w:rPr>
-              <w:t>hun</w:t>
-            </w:r>
-            <w:proofErr w:type="spellEnd"/>
-            <w:r>
-              <w:rPr>
-                <w:bCs/>
-                <w:lang w:val="en-US"/>
-              </w:rPr>
-              <w:t xml:space="preserve"> user settings </w:t>
-            </w:r>
-            <w:proofErr w:type="spellStart"/>
-            <w:r>
-              <w:rPr>
-                <w:bCs/>
-                <w:lang w:val="en-US"/>
-              </w:rPr>
-              <w:t>aanpassen</w:t>
-            </w:r>
-            <w:proofErr w:type="spellEnd"/>
+              </w:rPr>
+              <w:t>De user krijgt de .exe voor het progamma, moet inloggen hun user settings aanpassen</w:t>
+            </w:r>
           </w:p>
         </w:tc>
       </w:tr>
@@ -5049,207 +3867,13 @@
               <w:spacing w:before="120" w:after="120"/>
               <w:rPr>
                 <w:rFonts w:ascii="Calibri" w:hAnsi="Calibri"/>
-                <w:lang w:val="en-AU"/>
-              </w:rPr>
-            </w:pPr>
-            <w:r>
-              <w:rPr>
-                <w:rFonts w:ascii="Calibri" w:hAnsi="Calibri"/>
-                <w:lang w:val="en-AU"/>
-              </w:rPr>
-              <w:t xml:space="preserve">De </w:t>
-            </w:r>
-            <w:proofErr w:type="spellStart"/>
-            <w:r>
-              <w:rPr>
-                <w:rFonts w:ascii="Calibri" w:hAnsi="Calibri"/>
-                <w:lang w:val="en-AU"/>
-              </w:rPr>
-              <w:t>gebruiker</w:t>
-            </w:r>
-            <w:proofErr w:type="spellEnd"/>
-            <w:r>
-              <w:rPr>
-                <w:rFonts w:ascii="Calibri" w:hAnsi="Calibri"/>
-                <w:lang w:val="en-AU"/>
-              </w:rPr>
-              <w:t xml:space="preserve"> </w:t>
-            </w:r>
-            <w:proofErr w:type="spellStart"/>
-            <w:r>
-              <w:rPr>
-                <w:rFonts w:ascii="Calibri" w:hAnsi="Calibri"/>
-                <w:lang w:val="en-AU"/>
-              </w:rPr>
-              <w:t>weet</w:t>
-            </w:r>
-            <w:proofErr w:type="spellEnd"/>
-            <w:r>
-              <w:rPr>
-                <w:rFonts w:ascii="Calibri" w:hAnsi="Calibri"/>
-                <w:lang w:val="en-AU"/>
-              </w:rPr>
-              <w:t xml:space="preserve"> </w:t>
-            </w:r>
-            <w:proofErr w:type="spellStart"/>
-            <w:r>
-              <w:rPr>
-                <w:rFonts w:ascii="Calibri" w:hAnsi="Calibri"/>
-                <w:lang w:val="en-AU"/>
-              </w:rPr>
-              <w:t>zonder</w:t>
-            </w:r>
-            <w:proofErr w:type="spellEnd"/>
-            <w:r>
-              <w:rPr>
-                <w:rFonts w:ascii="Calibri" w:hAnsi="Calibri"/>
-                <w:lang w:val="en-AU"/>
-              </w:rPr>
-              <w:t xml:space="preserve"> </w:t>
-            </w:r>
-            <w:proofErr w:type="spellStart"/>
-            <w:r>
-              <w:rPr>
-                <w:rFonts w:ascii="Calibri" w:hAnsi="Calibri"/>
-                <w:lang w:val="en-AU"/>
-              </w:rPr>
-              <w:t>uitleg</w:t>
-            </w:r>
-            <w:proofErr w:type="spellEnd"/>
-            <w:r>
-              <w:rPr>
-                <w:rFonts w:ascii="Calibri" w:hAnsi="Calibri"/>
-                <w:lang w:val="en-AU"/>
-              </w:rPr>
-              <w:t xml:space="preserve"> </w:t>
-            </w:r>
-            <w:proofErr w:type="spellStart"/>
-            <w:r>
-              <w:rPr>
-                <w:rFonts w:ascii="Calibri" w:hAnsi="Calibri"/>
-                <w:lang w:val="en-AU"/>
-              </w:rPr>
-              <w:t>waar</w:t>
-            </w:r>
-            <w:proofErr w:type="spellEnd"/>
-            <w:r>
-              <w:rPr>
-                <w:rFonts w:ascii="Calibri" w:hAnsi="Calibri"/>
-                <w:lang w:val="en-AU"/>
-              </w:rPr>
-              <w:t xml:space="preserve"> </w:t>
-            </w:r>
-            <w:proofErr w:type="spellStart"/>
-            <w:r>
-              <w:rPr>
-                <w:rFonts w:ascii="Calibri" w:hAnsi="Calibri"/>
-                <w:lang w:val="en-AU"/>
-              </w:rPr>
-              <w:t>hun</w:t>
-            </w:r>
-            <w:proofErr w:type="spellEnd"/>
-            <w:r>
-              <w:rPr>
-                <w:rFonts w:ascii="Calibri" w:hAnsi="Calibri"/>
-                <w:lang w:val="en-AU"/>
-              </w:rPr>
-              <w:t xml:space="preserve"> de user settings </w:t>
-            </w:r>
-            <w:proofErr w:type="spellStart"/>
-            <w:r>
-              <w:rPr>
-                <w:rFonts w:ascii="Calibri" w:hAnsi="Calibri"/>
-                <w:lang w:val="en-AU"/>
-              </w:rPr>
-              <w:t>kunnen</w:t>
-            </w:r>
-            <w:proofErr w:type="spellEnd"/>
-            <w:r>
-              <w:rPr>
-                <w:rFonts w:ascii="Calibri" w:hAnsi="Calibri"/>
-                <w:lang w:val="en-AU"/>
-              </w:rPr>
-              <w:t xml:space="preserve"> </w:t>
-            </w:r>
-            <w:proofErr w:type="spellStart"/>
-            <w:r>
-              <w:rPr>
-                <w:rFonts w:ascii="Calibri" w:hAnsi="Calibri"/>
-                <w:lang w:val="en-AU"/>
-              </w:rPr>
-              <w:t>aanpassen</w:t>
-            </w:r>
-            <w:proofErr w:type="spellEnd"/>
-            <w:r>
-              <w:rPr>
-                <w:rFonts w:ascii="Calibri" w:hAnsi="Calibri"/>
-                <w:lang w:val="en-AU"/>
-              </w:rPr>
-              <w:t xml:space="preserve"> (op </w:t>
-            </w:r>
-            <w:proofErr w:type="spellStart"/>
-            <w:r>
-              <w:rPr>
-                <w:rFonts w:ascii="Calibri" w:hAnsi="Calibri"/>
-                <w:lang w:val="en-AU"/>
-              </w:rPr>
-              <w:t>dit</w:t>
-            </w:r>
-            <w:proofErr w:type="spellEnd"/>
-            <w:r>
-              <w:rPr>
-                <w:rFonts w:ascii="Calibri" w:hAnsi="Calibri"/>
-                <w:lang w:val="en-AU"/>
-              </w:rPr>
-              <w:t xml:space="preserve"> moment </w:t>
-            </w:r>
-            <w:proofErr w:type="spellStart"/>
-            <w:r>
-              <w:rPr>
-                <w:rFonts w:ascii="Calibri" w:hAnsi="Calibri"/>
-                <w:lang w:val="en-AU"/>
-              </w:rPr>
-              <w:t>alleen</w:t>
-            </w:r>
-            <w:proofErr w:type="spellEnd"/>
-            <w:r>
-              <w:rPr>
-                <w:rFonts w:ascii="Calibri" w:hAnsi="Calibri"/>
-                <w:lang w:val="en-AU"/>
-              </w:rPr>
-              <w:t xml:space="preserve"> naam </w:t>
-            </w:r>
-            <w:proofErr w:type="spellStart"/>
-            <w:r>
-              <w:rPr>
-                <w:rFonts w:ascii="Calibri" w:hAnsi="Calibri"/>
-                <w:lang w:val="en-AU"/>
-              </w:rPr>
-              <w:t>en</w:t>
-            </w:r>
-            <w:proofErr w:type="spellEnd"/>
-            <w:r>
-              <w:rPr>
-                <w:rFonts w:ascii="Calibri" w:hAnsi="Calibri"/>
-                <w:lang w:val="en-AU"/>
-              </w:rPr>
-              <w:t xml:space="preserve"> </w:t>
-            </w:r>
-            <w:proofErr w:type="spellStart"/>
-            <w:r>
-              <w:rPr>
-                <w:rFonts w:ascii="Calibri" w:hAnsi="Calibri"/>
-                <w:lang w:val="en-AU"/>
-              </w:rPr>
-              <w:t>kleur</w:t>
-            </w:r>
-            <w:proofErr w:type="spellEnd"/>
-            <w:r>
-              <w:rPr>
-                <w:rFonts w:ascii="Calibri" w:hAnsi="Calibri"/>
-                <w:lang w:val="en-AU"/>
-              </w:rPr>
-              <w:t>)</w:t>
+              </w:rPr>
+            </w:pPr>
+            <w:r>
+              <w:rPr>
+                <w:rFonts w:ascii="Calibri" w:hAnsi="Calibri"/>
+              </w:rPr>
+              <w:t>De gebruiker weet zonder uitleg waar hun de user settings kunnen aanpassen (op dit moment alleen naam en kleur)</w:t>
             </w:r>
           </w:p>
         </w:tc>
@@ -5311,35 +3935,7 @@
               <w:rPr>
                 <w:rFonts w:ascii="Calibri" w:hAnsi="Calibri"/>
               </w:rPr>
-              <w:t xml:space="preserve">Gebruikersnaam en kleur werkt geluid aanpassen niet. Werkt makkelijk en vanzelfsprekend. Fijn dat je bij kleur ook de naam van de kleur kunt gebruiken </w:t>
-            </w:r>
-            <w:proofErr w:type="spellStart"/>
-            <w:r>
-              <w:rPr>
-                <w:rFonts w:ascii="Calibri" w:hAnsi="Calibri"/>
-              </w:rPr>
-              <w:t>ipv</w:t>
-            </w:r>
-            <w:proofErr w:type="spellEnd"/>
-            <w:r>
-              <w:rPr>
-                <w:rFonts w:ascii="Calibri" w:hAnsi="Calibri"/>
-              </w:rPr>
-              <w:t xml:space="preserve"> alleen de </w:t>
-            </w:r>
-            <w:proofErr w:type="spellStart"/>
-            <w:r>
-              <w:rPr>
-                <w:rFonts w:ascii="Calibri" w:hAnsi="Calibri"/>
-              </w:rPr>
-              <w:t>hex</w:t>
-            </w:r>
-            <w:proofErr w:type="spellEnd"/>
-            <w:r>
-              <w:rPr>
-                <w:rFonts w:ascii="Calibri" w:hAnsi="Calibri"/>
-              </w:rPr>
-              <w:t>.</w:t>
+              <w:t>Gebruikersnaam en kleur werkt geluid aanpassen niet. Werkt makkelijk en vanzelfsprekend. Fijn dat je bij kleur ook de naam van de kleur kunt gebruiken ipv alleen de hex.</w:t>
             </w:r>
           </w:p>
         </w:tc>
@@ -5543,86 +4139,20 @@
                 <w:bCs/>
               </w:rPr>
             </w:pPr>
-            <w:proofErr w:type="spellStart"/>
             <w:r>
               <w:rPr>
                 <w:rFonts w:ascii="Calibri" w:hAnsi="Calibri"/>
                 <w:bCs/>
               </w:rPr>
-              <w:t>Rients</w:t>
-            </w:r>
-            <w:proofErr w:type="spellEnd"/>
+              <w:t>Rients Dijkstra</w:t>
+            </w:r>
             <w:r>
               <w:rPr>
                 <w:rFonts w:ascii="Calibri" w:hAnsi="Calibri"/>
                 <w:bCs/>
               </w:rPr>
-              <w:t xml:space="preserve"> Dijkstra</w:t>
-            </w:r>
-            <w:r>
-              <w:rPr>
-                <w:rFonts w:ascii="Calibri" w:hAnsi="Calibri"/>
-                <w:bCs/>
-              </w:rPr>
-              <w:t xml:space="preserve">, </w:t>
-            </w:r>
-            <w:proofErr w:type="spellStart"/>
-            <w:r>
-              <w:rPr>
-                <w:rFonts w:ascii="Calibri" w:hAnsi="Calibri"/>
-                <w:bCs/>
-              </w:rPr>
-              <w:t>Fluer</w:t>
-            </w:r>
-            <w:proofErr w:type="spellEnd"/>
-            <w:r>
-              <w:rPr>
-                <w:rFonts w:ascii="Calibri" w:hAnsi="Calibri"/>
-                <w:bCs/>
-              </w:rPr>
-              <w:t xml:space="preserve"> spannenberg, </w:t>
-            </w:r>
-            <w:proofErr w:type="spellStart"/>
-            <w:r>
-              <w:rPr>
-                <w:rFonts w:ascii="Calibri" w:hAnsi="Calibri"/>
-                <w:bCs/>
-              </w:rPr>
-              <w:t>Jorick</w:t>
-            </w:r>
-            <w:proofErr w:type="spellEnd"/>
-            <w:r>
-              <w:rPr>
-                <w:rFonts w:ascii="Calibri" w:hAnsi="Calibri"/>
-                <w:bCs/>
-              </w:rPr>
-              <w:t xml:space="preserve"> </w:t>
-            </w:r>
-            <w:proofErr w:type="spellStart"/>
-            <w:r>
-              <w:rPr>
-                <w:rFonts w:ascii="Calibri" w:hAnsi="Calibri"/>
-                <w:bCs/>
-              </w:rPr>
-              <w:t>wassink</w:t>
-            </w:r>
-            <w:proofErr w:type="spellEnd"/>
-            <w:r>
-              <w:rPr>
-                <w:rFonts w:ascii="Calibri" w:hAnsi="Calibri"/>
-                <w:bCs/>
-              </w:rPr>
-              <w:t xml:space="preserve">, Leon </w:t>
-            </w:r>
-            <w:proofErr w:type="spellStart"/>
-            <w:r>
-              <w:rPr>
-                <w:rFonts w:ascii="Calibri" w:hAnsi="Calibri"/>
-                <w:bCs/>
-              </w:rPr>
-              <w:t>bijker</w:t>
-            </w:r>
-            <w:proofErr w:type="spellEnd"/>
+              <w:t>, Fluer spannenberg, Jorick wassink, Leon bijker</w:t>
+            </w:r>
           </w:p>
         </w:tc>
       </w:tr>
@@ -5702,7 +4232,7 @@
     <w:bookmarkEnd w:id="6"/>
     <w:p>
       <w:pPr>
-        <w:pStyle w:val="Heading1"/>
+        <w:pStyle w:val="Kop1"/>
       </w:pPr>
       <w:r>
         <w:br/>
@@ -5722,7 +4252,7 @@
     </w:p>
     <w:p>
       <w:pPr>
-        <w:pStyle w:val="ListParagraph"/>
+        <w:pStyle w:val="Lijstalinea"/>
         <w:numPr>
           <w:ilvl w:val="0"/>
           <w:numId w:val="18"/>
@@ -5886,9 +4416,8 @@
         <w:szCs w:val="16"/>
         <w:lang w:val="en-US"/>
       </w:rPr>
-      <w:t xml:space="preserve">             </w:t>
+      <w:t xml:space="preserve">             Sjabloon 4</w:t>
     </w:r>
-    <w:proofErr w:type="spellStart"/>
     <w:r>
       <w:rPr>
         <w:color w:val="000000"/>
@@ -5896,9 +4425,8 @@
         <w:szCs w:val="16"/>
         <w:lang w:val="en-US"/>
       </w:rPr>
-      <w:t>Sjabloon</w:t>
+      <w:t>a</w:t>
     </w:r>
-    <w:proofErr w:type="spellEnd"/>
     <w:r>
       <w:rPr>
         <w:color w:val="000000"/>
@@ -5906,7 +4434,7 @@
         <w:szCs w:val="16"/>
         <w:lang w:val="en-US"/>
       </w:rPr>
-      <w:t xml:space="preserve"> 4</w:t>
+      <w:t xml:space="preserve">: </w:t>
     </w:r>
     <w:r>
       <w:rPr>
@@ -5915,36 +4443,7 @@
         <w:szCs w:val="16"/>
         <w:lang w:val="en-US"/>
       </w:rPr>
-      <w:t>a</w:t>
-    </w:r>
-    <w:r>
-      <w:rPr>
-        <w:color w:val="000000"/>
-        <w:sz w:val="16"/>
-        <w:szCs w:val="16"/>
-        <w:lang w:val="en-US"/>
-      </w:rPr>
-      <w:t xml:space="preserve">: </w:t>
-    </w:r>
-    <w:proofErr w:type="spellStart"/>
-    <w:r>
-      <w:rPr>
-        <w:color w:val="000000"/>
-        <w:sz w:val="16"/>
-        <w:szCs w:val="16"/>
-        <w:lang w:val="en-US"/>
-      </w:rPr>
-      <w:t>Testplan</w:t>
-    </w:r>
-    <w:proofErr w:type="spellEnd"/>
-    <w:r>
-      <w:rPr>
-        <w:color w:val="000000"/>
-        <w:sz w:val="16"/>
-        <w:szCs w:val="16"/>
-        <w:lang w:val="en-US"/>
-      </w:rPr>
-      <w:t xml:space="preserve"> – B1-K1-W4</w:t>
+      <w:t>Testplan – B1-K1-W4</w:t>
     </w:r>
     <w:r>
       <w:rPr>
@@ -6081,7 +4580,7 @@
 <w:hdr xmlns:wpc="http://schemas.microsoft.com/office/word/2010/wordprocessingCanvas" xmlns:cx="http://schemas.microsoft.com/office/drawing/2014/chartex" xmlns:cx1="http://schemas.microsoft.com/office/drawing/2015/9/8/chartex" xmlns:cx2="http://schemas.microsoft.com/office/drawing/2015/10/21/chartex" xmlns:cx3="http://schemas.microsoft.com/office/drawing/2016/5/9/chartex" xmlns:cx4="http://schemas.microsoft.com/office/drawing/2016/5/10/chartex" xmlns:cx5="http://schemas.microsoft.com/office/drawing/2016/5/11/chartex" xmlns:cx6="http://schemas.microsoft.com/office/drawing/2016/5/12/chartex" xmlns:cx7="http://schemas.microsoft.com/office/drawing/2016/5/13/chartex" xmlns:cx8="http://schemas.microsoft.com/office/drawing/2016/5/14/chartex" xmlns:mc="http://schemas.openxmlformats.org/markup-compatibility/2006" xmlns:aink="http://schemas.microsoft.com/office/drawing/2016/ink" xmlns:am3d="http://schemas.microsoft.com/office/drawing/2017/model3d" xmlns:o="urn:schemas-microsoft-com:office:office" xmlns:oel="http://schemas.microsoft.com/office/2019/extlst" xmlns:r="http://schemas.openxmlformats.org/officeDocument/2006/relationships" xmlns:m="http://schemas.openxmlformats.org/officeDocument/2006/math" xmlns:v="urn:schemas-microsoft-com:vml" xmlns:wp14="http://schemas.microsoft.com/office/word/2010/wordprocessingDrawing" xmlns:wp="http://schemas.openxmlformats.org/drawingml/2006/wordprocessingDrawing" xmlns:w10="urn:schemas-microsoft-com:office:word" xmlns:w="http://schemas.openxmlformats.org/wordprocessingml/2006/main" xmlns:w14="http://schemas.microsoft.com/office/word/2010/wordml" xmlns:w15="http://schemas.microsoft.com/office/word/2012/wordml" xmlns:w16cex="http://schemas.microsoft.com/office/word/2018/wordml/cex" xmlns:w16cid="http://schemas.microsoft.com/office/word/2016/wordml/cid" xmlns:w16="http://schemas.microsoft.com/office/word/2018/wordml" xmlns:w16du="http://schemas.microsoft.com/office/word/2023/wordml/word16du" xmlns:w16sdtdh="http://schemas.microsoft.com/office/word/2020/wordml/sdtdatahash" xmlns:w16sdtfl="http://schemas.microsoft.com/office/word/2024/wordml/sdtformatlock" xmlns:w16se="http://schemas.microsoft.com/office/word/2015/wordml/symex" xmlns:wpg="http://schemas.microsoft.com/office/word/2010/wordprocessingGroup" xmlns:wpi="http://schemas.microsoft.com/office/word/2010/wordprocessingInk" xmlns:wne="http://schemas.microsoft.com/office/word/2006/wordml" xmlns:wps="http://schemas.microsoft.com/office/word/2010/wordprocessingShape" mc:Ignorable="w14 w15 w16se w16cid w16 w16cex w16sdtdh w16sdtfl w16du wp14">
   <w:p>
     <w:pPr>
-      <w:pStyle w:val="Header"/>
+      <w:pStyle w:val="Koptekst"/>
       <w:jc w:val="center"/>
     </w:pPr>
     <w:r>
@@ -6140,7 +4639,7 @@
   </w:p>
   <w:p>
     <w:pPr>
-      <w:pStyle w:val="Header"/>
+      <w:pStyle w:val="Koptekst"/>
     </w:pPr>
   </w:p>
 </w:hdr>
@@ -8814,16 +7313,16 @@
     <w:lsdException w:name="Unresolved Mention" w:semiHidden="1" w:unhideWhenUsed="1"/>
     <w:lsdException w:name="Smart Link" w:semiHidden="1" w:unhideWhenUsed="1"/>
   </w:latentStyles>
-  <w:style w:type="paragraph" w:default="1" w:styleId="Normal">
+  <w:style w:type="paragraph" w:default="1" w:styleId="Standaard">
     <w:name w:val="Normal"/>
     <w:qFormat/>
     <w:rsid w:val="00B44264"/>
   </w:style>
-  <w:style w:type="paragraph" w:styleId="Heading1">
+  <w:style w:type="paragraph" w:styleId="Kop1">
     <w:name w:val="heading 1"/>
-    <w:basedOn w:val="Normal"/>
-    <w:next w:val="Normal"/>
-    <w:link w:val="Heading1Char"/>
+    <w:basedOn w:val="Standaard"/>
+    <w:next w:val="Standaard"/>
+    <w:link w:val="Kop1Char"/>
     <w:uiPriority w:val="9"/>
     <w:qFormat/>
     <w:rsid w:val="00B44264"/>
@@ -8841,11 +7340,11 @@
       <w:szCs w:val="32"/>
     </w:rPr>
   </w:style>
-  <w:style w:type="paragraph" w:styleId="Heading2">
+  <w:style w:type="paragraph" w:styleId="Kop2">
     <w:name w:val="heading 2"/>
-    <w:basedOn w:val="Normal"/>
-    <w:next w:val="Normal"/>
-    <w:link w:val="Heading2Char"/>
+    <w:basedOn w:val="Standaard"/>
+    <w:next w:val="Standaard"/>
+    <w:link w:val="Kop2Char"/>
     <w:uiPriority w:val="9"/>
     <w:unhideWhenUsed/>
     <w:qFormat/>
@@ -8864,11 +7363,11 @@
       <w:szCs w:val="26"/>
     </w:rPr>
   </w:style>
-  <w:style w:type="paragraph" w:styleId="Heading3">
+  <w:style w:type="paragraph" w:styleId="Kop3">
     <w:name w:val="heading 3"/>
-    <w:basedOn w:val="Normal"/>
-    <w:next w:val="Normal"/>
-    <w:link w:val="Heading3Char"/>
+    <w:basedOn w:val="Standaard"/>
+    <w:next w:val="Standaard"/>
+    <w:link w:val="Kop3Char"/>
     <w:uiPriority w:val="9"/>
     <w:unhideWhenUsed/>
     <w:qFormat/>
@@ -8886,11 +7385,11 @@
       <w:szCs w:val="24"/>
     </w:rPr>
   </w:style>
-  <w:style w:type="paragraph" w:styleId="Heading4">
+  <w:style w:type="paragraph" w:styleId="Kop4">
     <w:name w:val="heading 4"/>
-    <w:basedOn w:val="Normal"/>
-    <w:next w:val="Normal"/>
-    <w:link w:val="Heading4Char"/>
+    <w:basedOn w:val="Standaard"/>
+    <w:next w:val="Standaard"/>
+    <w:link w:val="Kop4Char"/>
     <w:uiPriority w:val="9"/>
     <w:semiHidden/>
     <w:unhideWhenUsed/>
@@ -8909,13 +7408,13 @@
       <w:color w:val="000000" w:themeColor="text1"/>
     </w:rPr>
   </w:style>
-  <w:style w:type="character" w:default="1" w:styleId="DefaultParagraphFont">
+  <w:style w:type="character" w:default="1" w:styleId="Standaardalinea-lettertype">
     <w:name w:val="Default Paragraph Font"/>
     <w:uiPriority w:val="1"/>
     <w:semiHidden/>
     <w:unhideWhenUsed/>
   </w:style>
-  <w:style w:type="table" w:default="1" w:styleId="TableNormal">
+  <w:style w:type="table" w:default="1" w:styleId="Standaardtabel">
     <w:name w:val="Normal Table"/>
     <w:uiPriority w:val="99"/>
     <w:semiHidden/>
@@ -8930,16 +7429,16 @@
       </w:tblCellMar>
     </w:tblPr>
   </w:style>
-  <w:style w:type="numbering" w:default="1" w:styleId="NoList">
+  <w:style w:type="numbering" w:default="1" w:styleId="Geenlijst">
     <w:name w:val="No List"/>
     <w:uiPriority w:val="99"/>
     <w:semiHidden/>
     <w:unhideWhenUsed/>
   </w:style>
-  <w:style w:type="paragraph" w:styleId="Header">
+  <w:style w:type="paragraph" w:styleId="Koptekst">
     <w:name w:val="header"/>
-    <w:basedOn w:val="Normal"/>
-    <w:link w:val="HeaderChar"/>
+    <w:basedOn w:val="Standaard"/>
+    <w:link w:val="KoptekstChar"/>
     <w:uiPriority w:val="99"/>
     <w:unhideWhenUsed/>
     <w:rsid w:val="003D0CAD"/>
@@ -8951,17 +7450,17 @@
       <w:spacing w:after="0" w:line="240" w:lineRule="auto"/>
     </w:pPr>
   </w:style>
-  <w:style w:type="character" w:customStyle="1" w:styleId="HeaderChar">
-    <w:name w:val="Header Char"/>
-    <w:basedOn w:val="DefaultParagraphFont"/>
-    <w:link w:val="Header"/>
+  <w:style w:type="character" w:customStyle="1" w:styleId="KoptekstChar">
+    <w:name w:val="Koptekst Char"/>
+    <w:basedOn w:val="Standaardalinea-lettertype"/>
+    <w:link w:val="Koptekst"/>
     <w:uiPriority w:val="99"/>
     <w:rsid w:val="003D0CAD"/>
   </w:style>
-  <w:style w:type="paragraph" w:styleId="Footer">
+  <w:style w:type="paragraph" w:styleId="Voettekst">
     <w:name w:val="footer"/>
-    <w:basedOn w:val="Normal"/>
-    <w:link w:val="FooterChar"/>
+    <w:basedOn w:val="Standaard"/>
+    <w:link w:val="VoettekstChar"/>
     <w:uiPriority w:val="99"/>
     <w:unhideWhenUsed/>
     <w:rsid w:val="003D0CAD"/>
@@ -8973,16 +7472,16 @@
       <w:spacing w:after="0" w:line="240" w:lineRule="auto"/>
     </w:pPr>
   </w:style>
-  <w:style w:type="character" w:customStyle="1" w:styleId="FooterChar">
-    <w:name w:val="Footer Char"/>
-    <w:basedOn w:val="DefaultParagraphFont"/>
-    <w:link w:val="Footer"/>
+  <w:style w:type="character" w:customStyle="1" w:styleId="VoettekstChar">
+    <w:name w:val="Voettekst Char"/>
+    <w:basedOn w:val="Standaardalinea-lettertype"/>
+    <w:link w:val="Voettekst"/>
     <w:uiPriority w:val="99"/>
     <w:rsid w:val="003D0CAD"/>
   </w:style>
-  <w:style w:type="table" w:styleId="TableGrid">
+  <w:style w:type="table" w:styleId="Tabelraster">
     <w:name w:val="Table Grid"/>
-    <w:basedOn w:val="TableNormal"/>
+    <w:basedOn w:val="Standaardtabel"/>
     <w:uiPriority w:val="59"/>
     <w:rsid w:val="003D0CAD"/>
     <w:pPr>
@@ -8999,9 +7498,9 @@
       </w:tblBorders>
     </w:tblPr>
   </w:style>
-  <w:style w:type="paragraph" w:styleId="ListParagraph">
+  <w:style w:type="paragraph" w:styleId="Lijstalinea">
     <w:name w:val="List Paragraph"/>
-    <w:basedOn w:val="Normal"/>
+    <w:basedOn w:val="Standaard"/>
     <w:uiPriority w:val="34"/>
     <w:qFormat/>
     <w:rsid w:val="00716F2B"/>
@@ -9010,10 +7509,10 @@
       <w:contextualSpacing/>
     </w:pPr>
   </w:style>
-  <w:style w:type="character" w:customStyle="1" w:styleId="Heading1Char">
-    <w:name w:val="Heading 1 Char"/>
-    <w:basedOn w:val="DefaultParagraphFont"/>
-    <w:link w:val="Heading1"/>
+  <w:style w:type="character" w:customStyle="1" w:styleId="Kop1Char">
+    <w:name w:val="Kop 1 Char"/>
+    <w:basedOn w:val="Standaardalinea-lettertype"/>
+    <w:link w:val="Kop1"/>
     <w:uiPriority w:val="9"/>
     <w:rsid w:val="00B44264"/>
     <w:rPr>
@@ -9023,10 +7522,10 @@
       <w:szCs w:val="32"/>
     </w:rPr>
   </w:style>
-  <w:style w:type="character" w:customStyle="1" w:styleId="Heading2Char">
-    <w:name w:val="Heading 2 Char"/>
-    <w:basedOn w:val="DefaultParagraphFont"/>
-    <w:link w:val="Heading2"/>
+  <w:style w:type="character" w:customStyle="1" w:styleId="Kop2Char">
+    <w:name w:val="Kop 2 Char"/>
+    <w:basedOn w:val="Standaardalinea-lettertype"/>
+    <w:link w:val="Kop2"/>
     <w:uiPriority w:val="9"/>
     <w:rsid w:val="00B44264"/>
     <w:rPr>
@@ -9036,10 +7535,10 @@
       <w:szCs w:val="26"/>
     </w:rPr>
   </w:style>
-  <w:style w:type="character" w:customStyle="1" w:styleId="Heading3Char">
-    <w:name w:val="Heading 3 Char"/>
-    <w:basedOn w:val="DefaultParagraphFont"/>
-    <w:link w:val="Heading3"/>
+  <w:style w:type="character" w:customStyle="1" w:styleId="Kop3Char">
+    <w:name w:val="Kop 3 Char"/>
+    <w:basedOn w:val="Standaardalinea-lettertype"/>
+    <w:link w:val="Kop3"/>
     <w:uiPriority w:val="9"/>
     <w:rsid w:val="00B44264"/>
     <w:rPr>
@@ -9049,10 +7548,10 @@
       <w:szCs w:val="24"/>
     </w:rPr>
   </w:style>
-  <w:style w:type="character" w:customStyle="1" w:styleId="Heading4Char">
-    <w:name w:val="Heading 4 Char"/>
-    <w:basedOn w:val="DefaultParagraphFont"/>
-    <w:link w:val="Heading4"/>
+  <w:style w:type="character" w:customStyle="1" w:styleId="Kop4Char">
+    <w:name w:val="Kop 4 Char"/>
+    <w:basedOn w:val="Standaardalinea-lettertype"/>
+    <w:link w:val="Kop4"/>
     <w:uiPriority w:val="9"/>
     <w:semiHidden/>
     <w:rsid w:val="00B44264"/>
@@ -9063,10 +7562,10 @@
       <w:color w:val="000000" w:themeColor="text1"/>
     </w:rPr>
   </w:style>
-  <w:style w:type="paragraph" w:styleId="BalloonText">
+  <w:style w:type="paragraph" w:styleId="Ballontekst">
     <w:name w:val="Balloon Text"/>
-    <w:basedOn w:val="Normal"/>
-    <w:link w:val="BalloonTextChar"/>
+    <w:basedOn w:val="Standaard"/>
+    <w:link w:val="BallontekstChar"/>
     <w:uiPriority w:val="99"/>
     <w:semiHidden/>
     <w:unhideWhenUsed/>
@@ -9080,10 +7579,10 @@
       <w:szCs w:val="16"/>
     </w:rPr>
   </w:style>
-  <w:style w:type="character" w:customStyle="1" w:styleId="BalloonTextChar">
-    <w:name w:val="Balloon Text Char"/>
-    <w:basedOn w:val="DefaultParagraphFont"/>
-    <w:link w:val="BalloonText"/>
+  <w:style w:type="character" w:customStyle="1" w:styleId="BallontekstChar">
+    <w:name w:val="Ballontekst Char"/>
+    <w:basedOn w:val="Standaardalinea-lettertype"/>
+    <w:link w:val="Ballontekst"/>
     <w:uiPriority w:val="99"/>
     <w:semiHidden/>
     <w:rsid w:val="00756DEF"/>
@@ -9093,10 +7592,10 @@
       <w:szCs w:val="16"/>
     </w:rPr>
   </w:style>
-  <w:style w:type="paragraph" w:styleId="TOCHeading">
+  <w:style w:type="paragraph" w:styleId="Kopvaninhoudsopgave">
     <w:name w:val="TOC Heading"/>
-    <w:basedOn w:val="Heading1"/>
-    <w:next w:val="Normal"/>
+    <w:basedOn w:val="Kop1"/>
+    <w:next w:val="Standaard"/>
     <w:uiPriority w:val="39"/>
     <w:unhideWhenUsed/>
     <w:qFormat/>
@@ -9116,10 +7615,10 @@
       <w:lang w:eastAsia="nl-NL"/>
     </w:rPr>
   </w:style>
-  <w:style w:type="paragraph" w:styleId="TOC1">
+  <w:style w:type="paragraph" w:styleId="Inhopg1">
     <w:name w:val="toc 1"/>
-    <w:basedOn w:val="Normal"/>
-    <w:next w:val="Normal"/>
+    <w:basedOn w:val="Standaard"/>
+    <w:next w:val="Standaard"/>
     <w:autoRedefine/>
     <w:uiPriority w:val="39"/>
     <w:unhideWhenUsed/>
@@ -9130,7 +7629,7 @@
   </w:style>
   <w:style w:type="character" w:styleId="Hyperlink">
     <w:name w:val="Hyperlink"/>
-    <w:basedOn w:val="DefaultParagraphFont"/>
+    <w:basedOn w:val="Standaardalinea-lettertype"/>
     <w:uiPriority w:val="99"/>
     <w:unhideWhenUsed/>
     <w:rsid w:val="00DD7202"/>
@@ -9139,11 +7638,11 @@
       <w:u w:val="single"/>
     </w:rPr>
   </w:style>
-  <w:style w:type="paragraph" w:styleId="Title">
+  <w:style w:type="paragraph" w:styleId="Titel">
     <w:name w:val="Title"/>
-    <w:basedOn w:val="Normal"/>
-    <w:next w:val="Normal"/>
-    <w:link w:val="TitleChar"/>
+    <w:basedOn w:val="Standaard"/>
+    <w:next w:val="Standaard"/>
+    <w:link w:val="TitelChar"/>
     <w:uiPriority w:val="10"/>
     <w:qFormat/>
     <w:rsid w:val="00DD7202"/>
@@ -9163,10 +7662,10 @@
       <w:szCs w:val="52"/>
     </w:rPr>
   </w:style>
-  <w:style w:type="character" w:customStyle="1" w:styleId="TitleChar">
-    <w:name w:val="Title Char"/>
-    <w:basedOn w:val="DefaultParagraphFont"/>
-    <w:link w:val="Title"/>
+  <w:style w:type="character" w:customStyle="1" w:styleId="TitelChar">
+    <w:name w:val="Titel Char"/>
+    <w:basedOn w:val="Standaardalinea-lettertype"/>
+    <w:link w:val="Titel"/>
     <w:uiPriority w:val="10"/>
     <w:rsid w:val="00DD7202"/>
     <w:rPr>
@@ -9178,11 +7677,11 @@
       <w:szCs w:val="52"/>
     </w:rPr>
   </w:style>
-  <w:style w:type="paragraph" w:styleId="Subtitle">
+  <w:style w:type="paragraph" w:styleId="Ondertitel">
     <w:name w:val="Subtitle"/>
-    <w:basedOn w:val="Normal"/>
-    <w:next w:val="Normal"/>
-    <w:link w:val="SubtitleChar"/>
+    <w:basedOn w:val="Standaard"/>
+    <w:next w:val="Standaard"/>
+    <w:link w:val="OndertitelChar"/>
     <w:uiPriority w:val="11"/>
     <w:qFormat/>
     <w:rsid w:val="00DD7202"/>
@@ -9201,10 +7700,10 @@
       <w:szCs w:val="24"/>
     </w:rPr>
   </w:style>
-  <w:style w:type="character" w:customStyle="1" w:styleId="SubtitleChar">
-    <w:name w:val="Subtitle Char"/>
-    <w:basedOn w:val="DefaultParagraphFont"/>
-    <w:link w:val="Subtitle"/>
+  <w:style w:type="character" w:customStyle="1" w:styleId="OndertitelChar">
+    <w:name w:val="Ondertitel Char"/>
+    <w:basedOn w:val="Standaardalinea-lettertype"/>
+    <w:link w:val="Ondertitel"/>
     <w:uiPriority w:val="11"/>
     <w:rsid w:val="00DD7202"/>
     <w:rPr>
@@ -9217,9 +7716,9 @@
       <w:szCs w:val="24"/>
     </w:rPr>
   </w:style>
-  <w:style w:type="character" w:styleId="CommentReference">
+  <w:style w:type="character" w:styleId="Verwijzingopmerking">
     <w:name w:val="annotation reference"/>
-    <w:basedOn w:val="DefaultParagraphFont"/>
+    <w:basedOn w:val="Standaardalinea-lettertype"/>
     <w:uiPriority w:val="99"/>
     <w:semiHidden/>
     <w:unhideWhenUsed/>
@@ -9229,10 +7728,10 @@
       <w:szCs w:val="18"/>
     </w:rPr>
   </w:style>
-  <w:style w:type="paragraph" w:styleId="CommentText">
+  <w:style w:type="paragraph" w:styleId="Tekstopmerking">
     <w:name w:val="annotation text"/>
-    <w:basedOn w:val="Normal"/>
-    <w:link w:val="CommentTextChar"/>
+    <w:basedOn w:val="Standaard"/>
+    <w:link w:val="TekstopmerkingChar"/>
     <w:uiPriority w:val="99"/>
     <w:semiHidden/>
     <w:unhideWhenUsed/>
@@ -9245,10 +7744,10 @@
       <w:szCs w:val="24"/>
     </w:rPr>
   </w:style>
-  <w:style w:type="character" w:customStyle="1" w:styleId="CommentTextChar">
-    <w:name w:val="Comment Text Char"/>
-    <w:basedOn w:val="DefaultParagraphFont"/>
-    <w:link w:val="CommentText"/>
+  <w:style w:type="character" w:customStyle="1" w:styleId="TekstopmerkingChar">
+    <w:name w:val="Tekst opmerking Char"/>
+    <w:basedOn w:val="Standaardalinea-lettertype"/>
+    <w:link w:val="Tekstopmerking"/>
     <w:uiPriority w:val="99"/>
     <w:semiHidden/>
     <w:rsid w:val="001F68CA"/>
@@ -9257,11 +7756,11 @@
       <w:szCs w:val="24"/>
     </w:rPr>
   </w:style>
-  <w:style w:type="paragraph" w:styleId="CommentSubject">
+  <w:style w:type="paragraph" w:styleId="Onderwerpvanopmerking">
     <w:name w:val="annotation subject"/>
-    <w:basedOn w:val="CommentText"/>
-    <w:next w:val="CommentText"/>
-    <w:link w:val="CommentSubjectChar"/>
+    <w:basedOn w:val="Tekstopmerking"/>
+    <w:next w:val="Tekstopmerking"/>
+    <w:link w:val="OnderwerpvanopmerkingChar"/>
     <w:uiPriority w:val="99"/>
     <w:semiHidden/>
     <w:unhideWhenUsed/>
@@ -9273,10 +7772,10 @@
       <w:szCs w:val="20"/>
     </w:rPr>
   </w:style>
-  <w:style w:type="character" w:customStyle="1" w:styleId="CommentSubjectChar">
-    <w:name w:val="Comment Subject Char"/>
-    <w:basedOn w:val="CommentTextChar"/>
-    <w:link w:val="CommentSubject"/>
+  <w:style w:type="character" w:customStyle="1" w:styleId="OnderwerpvanopmerkingChar">
+    <w:name w:val="Onderwerp van opmerking Char"/>
+    <w:basedOn w:val="TekstopmerkingChar"/>
+    <w:link w:val="Onderwerpvanopmerking"/>
     <w:uiPriority w:val="99"/>
     <w:semiHidden/>
     <w:rsid w:val="001F68CA"/>
@@ -9289,12 +7788,12 @@
   </w:style>
   <w:style w:type="character" w:customStyle="1" w:styleId="lewnzc">
     <w:name w:val="lewnzc"/>
-    <w:basedOn w:val="DefaultParagraphFont"/>
+    <w:basedOn w:val="Standaardalinea-lettertype"/>
     <w:rsid w:val="003A1469"/>
   </w:style>
-  <w:style w:type="character" w:styleId="Emphasis">
+  <w:style w:type="character" w:styleId="Nadruk">
     <w:name w:val="Emphasis"/>
-    <w:basedOn w:val="DefaultParagraphFont"/>
+    <w:basedOn w:val="Standaardalinea-lettertype"/>
     <w:uiPriority w:val="20"/>
     <w:qFormat/>
     <w:rsid w:val="003A1469"/>
@@ -9305,10 +7804,10 @@
   </w:style>
   <w:style w:type="character" w:customStyle="1" w:styleId="tlssbb">
     <w:name w:val="tlssbb"/>
-    <w:basedOn w:val="DefaultParagraphFont"/>
+    <w:basedOn w:val="Standaardalinea-lettertype"/>
     <w:rsid w:val="00B2286A"/>
   </w:style>
-  <w:style w:type="paragraph" w:styleId="NoSpacing">
+  <w:style w:type="paragraph" w:styleId="Geenafstand">
     <w:name w:val="No Spacing"/>
     <w:uiPriority w:val="1"/>
     <w:qFormat/>

</xml_diff>